<commit_message>
#10: actualizada hoja de tiempos
</commit_message>
<xml_diff>
--- a/Diario.docx
+++ b/Diario.docx
@@ -10,6 +10,7 @@
           <w:docPartUnique/>
         </w:docPartObj>
       </w:sdtPr>
+      <w:sdtEndPr/>
       <w:sdtContent>
         <w:p>
           <w:r>
@@ -358,6 +359,7 @@
                                   <w:dataBinding w:prefixMappings="xmlns:ns0='http://purl.org/dc/elements/1.1/' xmlns:ns1='http://schemas.openxmlformats.org/package/2006/metadata/core-properties' " w:xpath="/ns1:coreProperties[1]/ns0:creator[1]" w:storeItemID="{6C3C8BC8-F283-45AE-878A-BAB7291924A1}"/>
                                   <w:text/>
                                 </w:sdtPr>
+                                <w:sdtEndPr/>
                                 <w:sdtContent>
                                   <w:p>
                                     <w:pPr>
@@ -404,6 +406,7 @@
                                     <w:dataBinding w:prefixMappings="xmlns:ns0='http://schemas.microsoft.com/office/2006/coverPageProps' " w:xpath="/ns0:CoverPageProperties[1]/ns0:CompanyEmail[1]" w:storeItemID="{55AF091B-3C7A-41E3-B477-F2FDAA23CFDA}"/>
                                     <w:text/>
                                   </w:sdtPr>
+                                  <w:sdtEndPr/>
                                   <w:sdtContent>
                                     <w:r>
                                       <w:rPr>
@@ -458,6 +461,7 @@
                             <w:dataBinding w:prefixMappings="xmlns:ns0='http://purl.org/dc/elements/1.1/' xmlns:ns1='http://schemas.openxmlformats.org/package/2006/metadata/core-properties' " w:xpath="/ns1:coreProperties[1]/ns0:creator[1]" w:storeItemID="{6C3C8BC8-F283-45AE-878A-BAB7291924A1}"/>
                             <w:text/>
                           </w:sdtPr>
+                          <w:sdtEndPr/>
                           <w:sdtContent>
                             <w:p>
                               <w:pPr>
@@ -504,6 +508,7 @@
                               <w:dataBinding w:prefixMappings="xmlns:ns0='http://schemas.microsoft.com/office/2006/coverPageProps' " w:xpath="/ns0:CoverPageProperties[1]/ns0:CompanyEmail[1]" w:storeItemID="{55AF091B-3C7A-41E3-B477-F2FDAA23CFDA}"/>
                               <w:text/>
                             </w:sdtPr>
+                            <w:sdtEndPr/>
                             <w:sdtContent>
                               <w:r>
                                 <w:rPr>
@@ -620,6 +625,7 @@
                                   <w:dataBinding w:prefixMappings="xmlns:ns0='http://schemas.microsoft.com/office/2006/coverPageProps' " w:xpath="/ns0:CoverPageProperties[1]/ns0:Abstract[1]" w:storeItemID="{55AF091B-3C7A-41E3-B477-F2FDAA23CFDA}"/>
                                   <w:text w:multiLine="1"/>
                                 </w:sdtPr>
+                                <w:sdtEndPr/>
                                 <w:sdtContent>
                                   <w:p>
                                     <w:pPr>
@@ -735,6 +741,7 @@
                             <w:dataBinding w:prefixMappings="xmlns:ns0='http://schemas.microsoft.com/office/2006/coverPageProps' " w:xpath="/ns0:CoverPageProperties[1]/ns0:Abstract[1]" w:storeItemID="{55AF091B-3C7A-41E3-B477-F2FDAA23CFDA}"/>
                             <w:text w:multiLine="1"/>
                           </w:sdtPr>
+                          <w:sdtEndPr/>
                           <w:sdtContent>
                             <w:p>
                               <w:pPr>
@@ -919,6 +926,7 @@
                                   <w:dataBinding w:prefixMappings="xmlns:ns0='http://purl.org/dc/elements/1.1/' xmlns:ns1='http://schemas.openxmlformats.org/package/2006/metadata/core-properties' " w:xpath="/ns1:coreProperties[1]/ns0:subject[1]" w:storeItemID="{6C3C8BC8-F283-45AE-878A-BAB7291924A1}"/>
                                   <w:text/>
                                 </w:sdtPr>
+                                <w:sdtEndPr/>
                                 <w:sdtContent>
                                   <w:p>
                                     <w:pPr>
@@ -1020,6 +1028,7 @@
                             <w:dataBinding w:prefixMappings="xmlns:ns0='http://purl.org/dc/elements/1.1/' xmlns:ns1='http://schemas.openxmlformats.org/package/2006/metadata/core-properties' " w:xpath="/ns1:coreProperties[1]/ns0:subject[1]" w:storeItemID="{6C3C8BC8-F283-45AE-878A-BAB7291924A1}"/>
                             <w:text/>
                           </w:sdtPr>
+                          <w:sdtEndPr/>
                           <w:sdtContent>
                             <w:p>
                               <w:pPr>
@@ -1058,6 +1067,13 @@
         </w:p>
         <w:sdt>
           <w:sdtPr>
+            <w:rPr>
+              <w:rFonts w:asciiTheme="minorHAnsi" w:eastAsiaTheme="minorHAnsi" w:hAnsiTheme="minorHAnsi" w:cstheme="minorBidi"/>
+              <w:color w:val="auto"/>
+              <w:sz w:val="22"/>
+              <w:szCs w:val="22"/>
+              <w:lang w:eastAsia="en-US"/>
+            </w:rPr>
             <w:id w:val="-1107963441"/>
             <w:docPartObj>
               <w:docPartGallery w:val="Table of Contents"/>
@@ -1066,13 +1082,8 @@
           </w:sdtPr>
           <w:sdtEndPr>
             <w:rPr>
-              <w:rFonts w:asciiTheme="minorHAnsi" w:eastAsiaTheme="minorHAnsi" w:hAnsiTheme="minorHAnsi" w:cstheme="minorBidi"/>
               <w:b/>
               <w:bCs/>
-              <w:color w:val="auto"/>
-              <w:sz w:val="22"/>
-              <w:szCs w:val="22"/>
-              <w:lang w:eastAsia="en-US"/>
             </w:rPr>
           </w:sdtEndPr>
           <w:sdtContent>
@@ -1799,8 +1810,6 @@
       <w:r>
         <w:br w:type="page"/>
       </w:r>
-      <w:bookmarkStart w:id="0" w:name="_GoBack"/>
-      <w:bookmarkEnd w:id="0"/>
     </w:p>
     <w:p/>
     <w:p>
@@ -1811,11 +1820,11 @@
           <w:numId w:val="9"/>
         </w:numPr>
       </w:pPr>
-      <w:bookmarkStart w:id="1" w:name="_Toc471568700"/>
+      <w:bookmarkStart w:id="0" w:name="_Toc471568700"/>
       <w:r>
         <w:t>Dedicación de los miembros del grupo</w:t>
       </w:r>
-      <w:bookmarkEnd w:id="1"/>
+      <w:bookmarkEnd w:id="0"/>
     </w:p>
     <w:p/>
     <w:tbl>
@@ -2009,11 +2018,11 @@
           <w:numId w:val="9"/>
         </w:numPr>
       </w:pPr>
-      <w:bookmarkStart w:id="2" w:name="_Toc471568701"/>
+      <w:bookmarkStart w:id="1" w:name="_Toc471568701"/>
       <w:r>
         <w:t>Tabla de tiempos</w:t>
       </w:r>
-      <w:bookmarkEnd w:id="2"/>
+      <w:bookmarkEnd w:id="1"/>
     </w:p>
     <w:p/>
     <w:tbl>
@@ -3578,31 +3587,7 @@
               <w:cnfStyle w:val="000000000000" w:firstRow="0" w:lastRow="0" w:firstColumn="0" w:lastColumn="0" w:oddVBand="0" w:evenVBand="0" w:oddHBand="0" w:evenHBand="0" w:firstRowFirstColumn="0" w:firstRowLastColumn="0" w:lastRowFirstColumn="0" w:lastRowLastColumn="0"/>
             </w:pPr>
             <w:r>
-              <w:t xml:space="preserve">Refactorización de código heredado y </w:t>
-            </w:r>
-            <w:proofErr w:type="spellStart"/>
-            <w:r>
-              <w:t>push</w:t>
-            </w:r>
-            <w:proofErr w:type="spellEnd"/>
-            <w:r>
-              <w:t xml:space="preserve"> a </w:t>
-            </w:r>
-            <w:proofErr w:type="spellStart"/>
-            <w:r>
-              <w:t>legacy</w:t>
-            </w:r>
-            <w:proofErr w:type="spellEnd"/>
-            <w:r>
-              <w:t xml:space="preserve"> </w:t>
-            </w:r>
-            <w:proofErr w:type="spellStart"/>
-            <w:r>
-              <w:t>branch</w:t>
-            </w:r>
-            <w:proofErr w:type="spellEnd"/>
-            <w:r>
-              <w:t>.</w:t>
+              <w:t>Refactorización de código heredado y push a legacy branch.</w:t>
             </w:r>
           </w:p>
         </w:tc>
@@ -3806,15 +3791,7 @@
               <w:cnfStyle w:val="000000100000" w:firstRow="0" w:lastRow="0" w:firstColumn="0" w:lastColumn="0" w:oddVBand="0" w:evenVBand="0" w:oddHBand="1" w:evenHBand="0" w:firstRowFirstColumn="0" w:firstRowLastColumn="0" w:lastRowFirstColumn="0" w:lastRowLastColumn="0"/>
             </w:pPr>
             <w:r>
-              <w:t xml:space="preserve">Cambios en </w:t>
-            </w:r>
-            <w:proofErr w:type="gramStart"/>
-            <w:r>
-              <w:t>el .gitignore</w:t>
-            </w:r>
-            <w:proofErr w:type="gramEnd"/>
-            <w:r>
-              <w:t>.</w:t>
+              <w:t>Cambios en el .gitignore.</w:t>
             </w:r>
           </w:p>
         </w:tc>
@@ -8944,15 +8921,7 @@
               <w:cnfStyle w:val="000000100000" w:firstRow="0" w:lastRow="0" w:firstColumn="0" w:lastColumn="0" w:oddVBand="0" w:evenVBand="0" w:oddHBand="1" w:evenHBand="0" w:firstRowFirstColumn="0" w:firstRowLastColumn="0" w:lastRowFirstColumn="0" w:lastRowLastColumn="0"/>
             </w:pPr>
             <w:r>
-              <w:t xml:space="preserve">Primer </w:t>
-            </w:r>
-            <w:proofErr w:type="spellStart"/>
-            <w:r>
-              <w:t>merge</w:t>
-            </w:r>
-            <w:proofErr w:type="spellEnd"/>
-            <w:r>
-              <w:t xml:space="preserve"> a master y resolución de conflictos.</w:t>
+              <w:t>Primer merge a master y resolución de conflictos.</w:t>
             </w:r>
           </w:p>
         </w:tc>
@@ -11036,15 +11005,7 @@
               <w:cnfStyle w:val="000000000000" w:firstRow="0" w:lastRow="0" w:firstColumn="0" w:lastColumn="0" w:oddVBand="0" w:evenVBand="0" w:oddHBand="0" w:evenHBand="0" w:firstRowFirstColumn="0" w:firstRowLastColumn="0" w:lastRowFirstColumn="0" w:lastRowLastColumn="0"/>
             </w:pPr>
             <w:r>
-              <w:t xml:space="preserve">Segundo </w:t>
-            </w:r>
-            <w:proofErr w:type="spellStart"/>
-            <w:r>
-              <w:t>merge</w:t>
-            </w:r>
-            <w:proofErr w:type="spellEnd"/>
-            <w:r>
-              <w:t xml:space="preserve"> de dev a master.</w:t>
+              <w:t>Segundo merge de dev a master.</w:t>
             </w:r>
           </w:p>
         </w:tc>
@@ -11669,6 +11630,84 @@
           </w:tcPr>
           <w:p>
             <w:r>
+              <w:t>06/01/2017</w:t>
+            </w:r>
+          </w:p>
+        </w:tc>
+        <w:tc>
+          <w:tcPr>
+            <w:tcW w:w="992" w:type="dxa"/>
+          </w:tcPr>
+          <w:p>
+            <w:pPr>
+              <w:cnfStyle w:val="000000000000" w:firstRow="0" w:lastRow="0" w:firstColumn="0" w:lastColumn="0" w:oddVBand="0" w:evenVBand="0" w:oddHBand="0" w:evenHBand="0" w:firstRowFirstColumn="0" w:firstRowLastColumn="0" w:lastRowFirstColumn="0" w:lastRowLastColumn="0"/>
+            </w:pPr>
+            <w:r>
+              <w:t>30</w:t>
+            </w:r>
+          </w:p>
+        </w:tc>
+        <w:tc>
+          <w:tcPr>
+            <w:tcW w:w="1276" w:type="dxa"/>
+          </w:tcPr>
+          <w:p>
+            <w:pPr>
+              <w:cnfStyle w:val="000000000000" w:firstRow="0" w:lastRow="0" w:firstColumn="0" w:lastColumn="0" w:oddVBand="0" w:evenVBand="0" w:oddHBand="0" w:evenHBand="0" w:firstRowFirstColumn="0" w:firstRowLastColumn="0" w:lastRowFirstColumn="0" w:lastRowLastColumn="0"/>
+            </w:pPr>
+            <w:r>
+              <w:t>Andrés Doncel</w:t>
+            </w:r>
+          </w:p>
+        </w:tc>
+        <w:tc>
+          <w:tcPr>
+            <w:tcW w:w="1701" w:type="dxa"/>
+          </w:tcPr>
+          <w:p>
+            <w:pPr>
+              <w:cnfStyle w:val="000000000000" w:firstRow="0" w:lastRow="0" w:firstColumn="0" w:lastColumn="0" w:oddVBand="0" w:evenVBand="0" w:oddHBand="0" w:evenHBand="0" w:firstRowFirstColumn="0" w:firstRowLastColumn="0" w:lastRowFirstColumn="0" w:lastRowLastColumn="0"/>
+            </w:pPr>
+            <w:r>
+              <w:t>Documentación</w:t>
+            </w:r>
+          </w:p>
+        </w:tc>
+        <w:tc>
+          <w:tcPr>
+            <w:tcW w:w="3117" w:type="dxa"/>
+          </w:tcPr>
+          <w:p>
+            <w:pPr>
+              <w:cnfStyle w:val="000000000000" w:firstRow="0" w:lastRow="0" w:firstColumn="0" w:lastColumn="0" w:oddVBand="0" w:evenVBand="0" w:oddHBand="0" w:evenHBand="0" w:firstRowFirstColumn="0" w:firstRowLastColumn="0" w:lastRowFirstColumn="0" w:lastRowLastColumn="0"/>
+              <w:rPr>
+                <w:rFonts w:ascii="Calibri" w:hAnsi="Calibri" w:cs="Calibri"/>
+                <w:color w:val="000000"/>
+              </w:rPr>
+            </w:pPr>
+            <w:r>
+              <w:rPr>
+                <w:rFonts w:ascii="Calibri" w:hAnsi="Calibri" w:cs="Calibri"/>
+                <w:color w:val="000000"/>
+              </w:rPr>
+              <w:t>Corregidas erratas y primeras conclusiones</w:t>
+            </w:r>
+            <w:bookmarkStart w:id="2" w:name="_GoBack"/>
+            <w:bookmarkEnd w:id="2"/>
+          </w:p>
+        </w:tc>
+      </w:tr>
+      <w:tr>
+        <w:trPr>
+          <w:cnfStyle w:val="000000100000" w:firstRow="0" w:lastRow="0" w:firstColumn="0" w:lastColumn="0" w:oddVBand="0" w:evenVBand="0" w:oddHBand="1" w:evenHBand="0" w:firstRowFirstColumn="0" w:firstRowLastColumn="0" w:lastRowFirstColumn="0" w:lastRowLastColumn="0"/>
+        </w:trPr>
+        <w:tc>
+          <w:tcPr>
+            <w:cnfStyle w:val="001000000000" w:firstRow="0" w:lastRow="0" w:firstColumn="1" w:lastColumn="0" w:oddVBand="0" w:evenVBand="0" w:oddHBand="0" w:evenHBand="0" w:firstRowFirstColumn="0" w:firstRowLastColumn="0" w:lastRowFirstColumn="0" w:lastRowLastColumn="0"/>
+            <w:tcW w:w="1418" w:type="dxa"/>
+          </w:tcPr>
+          <w:p>
+            <w:r>
               <w:t>07</w:t>
             </w:r>
             <w:r>
@@ -11682,7 +11721,7 @@
           </w:tcPr>
           <w:p>
             <w:pPr>
-              <w:cnfStyle w:val="000000000000" w:firstRow="0" w:lastRow="0" w:firstColumn="0" w:lastColumn="0" w:oddVBand="0" w:evenVBand="0" w:oddHBand="0" w:evenHBand="0" w:firstRowFirstColumn="0" w:firstRowLastColumn="0" w:lastRowFirstColumn="0" w:lastRowLastColumn="0"/>
+              <w:cnfStyle w:val="000000100000" w:firstRow="0" w:lastRow="0" w:firstColumn="0" w:lastColumn="0" w:oddVBand="0" w:evenVBand="0" w:oddHBand="1" w:evenHBand="0" w:firstRowFirstColumn="0" w:firstRowLastColumn="0" w:lastRowFirstColumn="0" w:lastRowLastColumn="0"/>
             </w:pPr>
             <w:r>
               <w:t>40</w:t>
@@ -11695,7 +11734,7 @@
           </w:tcPr>
           <w:p>
             <w:pPr>
-              <w:cnfStyle w:val="000000000000" w:firstRow="0" w:lastRow="0" w:firstColumn="0" w:lastColumn="0" w:oddVBand="0" w:evenVBand="0" w:oddHBand="0" w:evenHBand="0" w:firstRowFirstColumn="0" w:firstRowLastColumn="0" w:lastRowFirstColumn="0" w:lastRowLastColumn="0"/>
+              <w:cnfStyle w:val="000000100000" w:firstRow="0" w:lastRow="0" w:firstColumn="0" w:lastColumn="0" w:oddVBand="0" w:evenVBand="0" w:oddHBand="1" w:evenHBand="0" w:firstRowFirstColumn="0" w:firstRowLastColumn="0" w:lastRowFirstColumn="0" w:lastRowLastColumn="0"/>
             </w:pPr>
             <w:r>
               <w:t>Eva Menéndez</w:t>
@@ -11708,7 +11747,7 @@
           </w:tcPr>
           <w:p>
             <w:pPr>
-              <w:cnfStyle w:val="000000000000" w:firstRow="0" w:lastRow="0" w:firstColumn="0" w:lastColumn="0" w:oddVBand="0" w:evenVBand="0" w:oddHBand="0" w:evenHBand="0" w:firstRowFirstColumn="0" w:firstRowLastColumn="0" w:lastRowFirstColumn="0" w:lastRowLastColumn="0"/>
+              <w:cnfStyle w:val="000000100000" w:firstRow="0" w:lastRow="0" w:firstColumn="0" w:lastColumn="0" w:oddVBand="0" w:evenVBand="0" w:oddHBand="1" w:evenHBand="0" w:firstRowFirstColumn="0" w:firstRowLastColumn="0" w:lastRowFirstColumn="0" w:lastRowLastColumn="0"/>
             </w:pPr>
             <w:r>
               <w:t>Documentación</w:t>
@@ -11721,7 +11760,7 @@
           </w:tcPr>
           <w:p>
             <w:pPr>
-              <w:cnfStyle w:val="000000000000" w:firstRow="0" w:lastRow="0" w:firstColumn="0" w:lastColumn="0" w:oddVBand="0" w:evenVBand="0" w:oddHBand="0" w:evenHBand="0" w:firstRowFirstColumn="0" w:firstRowLastColumn="0" w:lastRowFirstColumn="0" w:lastRowLastColumn="0"/>
+              <w:cnfStyle w:val="000000100000" w:firstRow="0" w:lastRow="0" w:firstColumn="0" w:lastColumn="0" w:oddVBand="0" w:evenVBand="0" w:oddHBand="1" w:evenHBand="0" w:firstRowFirstColumn="0" w:firstRowLastColumn="0" w:lastRowFirstColumn="0" w:lastRowLastColumn="0"/>
             </w:pPr>
             <w:r>
               <w:t>Añadidas conclusiones al resumen de la documentación.</w:t>
@@ -11729,10 +11768,83 @@
           </w:p>
           <w:p>
             <w:pPr>
-              <w:cnfStyle w:val="000000000000" w:firstRow="0" w:lastRow="0" w:firstColumn="0" w:lastColumn="0" w:oddVBand="0" w:evenVBand="0" w:oddHBand="0" w:evenHBand="0" w:firstRowFirstColumn="0" w:firstRowLastColumn="0" w:lastRowFirstColumn="0" w:lastRowLastColumn="0"/>
+              <w:cnfStyle w:val="000000100000" w:firstRow="0" w:lastRow="0" w:firstColumn="0" w:lastColumn="0" w:oddVBand="0" w:evenVBand="0" w:oddHBand="1" w:evenHBand="0" w:firstRowFirstColumn="0" w:firstRowLastColumn="0" w:lastRowFirstColumn="0" w:lastRowLastColumn="0"/>
             </w:pPr>
             <w:r>
               <w:t>Actualización del diario.</w:t>
+            </w:r>
+          </w:p>
+        </w:tc>
+      </w:tr>
+      <w:tr>
+        <w:tc>
+          <w:tcPr>
+            <w:cnfStyle w:val="001000000000" w:firstRow="0" w:lastRow="0" w:firstColumn="1" w:lastColumn="0" w:oddVBand="0" w:evenVBand="0" w:oddHBand="0" w:evenHBand="0" w:firstRowFirstColumn="0" w:firstRowLastColumn="0" w:lastRowFirstColumn="0" w:lastRowLastColumn="0"/>
+            <w:tcW w:w="1418" w:type="dxa"/>
+          </w:tcPr>
+          <w:p>
+            <w:r>
+              <w:t>07/01/2017</w:t>
+            </w:r>
+          </w:p>
+        </w:tc>
+        <w:tc>
+          <w:tcPr>
+            <w:tcW w:w="992" w:type="dxa"/>
+          </w:tcPr>
+          <w:p>
+            <w:pPr>
+              <w:cnfStyle w:val="000000000000" w:firstRow="0" w:lastRow="0" w:firstColumn="0" w:lastColumn="0" w:oddVBand="0" w:evenVBand="0" w:oddHBand="0" w:evenHBand="0" w:firstRowFirstColumn="0" w:firstRowLastColumn="0" w:lastRowFirstColumn="0" w:lastRowLastColumn="0"/>
+            </w:pPr>
+            <w:r>
+              <w:t>20</w:t>
+            </w:r>
+          </w:p>
+        </w:tc>
+        <w:tc>
+          <w:tcPr>
+            <w:tcW w:w="1276" w:type="dxa"/>
+          </w:tcPr>
+          <w:p>
+            <w:pPr>
+              <w:cnfStyle w:val="000000000000" w:firstRow="0" w:lastRow="0" w:firstColumn="0" w:lastColumn="0" w:oddVBand="0" w:evenVBand="0" w:oddHBand="0" w:evenHBand="0" w:firstRowFirstColumn="0" w:firstRowLastColumn="0" w:lastRowFirstColumn="0" w:lastRowLastColumn="0"/>
+            </w:pPr>
+            <w:r>
+              <w:t>Andrés Doncel</w:t>
+            </w:r>
+          </w:p>
+        </w:tc>
+        <w:tc>
+          <w:tcPr>
+            <w:tcW w:w="1701" w:type="dxa"/>
+          </w:tcPr>
+          <w:p>
+            <w:pPr>
+              <w:cnfStyle w:val="000000000000" w:firstRow="0" w:lastRow="0" w:firstColumn="0" w:lastColumn="0" w:oddVBand="0" w:evenVBand="0" w:oddHBand="0" w:evenHBand="0" w:firstRowFirstColumn="0" w:firstRowLastColumn="0" w:lastRowFirstColumn="0" w:lastRowLastColumn="0"/>
+            </w:pPr>
+            <w:r>
+              <w:t>Documentación</w:t>
+            </w:r>
+          </w:p>
+        </w:tc>
+        <w:tc>
+          <w:tcPr>
+            <w:tcW w:w="3117" w:type="dxa"/>
+          </w:tcPr>
+          <w:p>
+            <w:pPr>
+              <w:cnfStyle w:val="000000000000" w:firstRow="0" w:lastRow="0" w:firstColumn="0" w:lastColumn="0" w:oddVBand="0" w:evenVBand="0" w:oddHBand="0" w:evenHBand="0" w:firstRowFirstColumn="0" w:firstRowLastColumn="0" w:lastRowFirstColumn="0" w:lastRowLastColumn="0"/>
+              <w:rPr>
+                <w:rFonts w:ascii="Calibri" w:hAnsi="Calibri" w:cs="Calibri"/>
+                <w:color w:val="000000"/>
+              </w:rPr>
+            </w:pPr>
+            <w:r>
+              <w:rPr>
+                <w:rFonts w:ascii="Calibri" w:hAnsi="Calibri" w:cs="Calibri"/>
+                <w:color w:val="000000"/>
+              </w:rPr>
+              <w:t>Corregidas erratas y añadido control de versiones</w:t>
             </w:r>
           </w:p>
         </w:tc>
@@ -14584,7 +14696,7 @@
 </file>
 
 <file path=customXml/itemProps2.xml><?xml version="1.0" encoding="utf-8"?>
-<ds:datastoreItem xmlns:ds="http://schemas.openxmlformats.org/officeDocument/2006/customXml" ds:itemID="{F38B3A5E-CB2A-4D20-8225-0E9A4A3A7EE8}">
+<ds:datastoreItem xmlns:ds="http://schemas.openxmlformats.org/officeDocument/2006/customXml" ds:itemID="{24042207-7527-401E-ADA5-B68875207DA9}">
   <ds:schemaRefs>
     <ds:schemaRef ds:uri="http://schemas.openxmlformats.org/officeDocument/2006/bibliography"/>
   </ds:schemaRefs>

</xml_diff>

<commit_message>
Añadidas 2 tareas que faltaban
Añadidas 2 revisiones de documentación que faltaban por añadir a la tabla
</commit_message>
<xml_diff>
--- a/Diario.docx
+++ b/Diario.docx
@@ -2309,7 +2309,39 @@
               <w:cnfStyle w:val="000000100000" w:firstRow="0" w:lastRow="0" w:firstColumn="0" w:lastColumn="0" w:oddVBand="0" w:evenVBand="0" w:oddHBand="1" w:evenHBand="0" w:firstRowFirstColumn="0" w:firstRowLastColumn="0" w:lastRowFirstColumn="0" w:lastRowLastColumn="0"/>
             </w:pPr>
             <w:r>
-              <w:t>Conversaciones Telegram para decidir si elegimos Agora US o Agora Voting.</w:t>
+              <w:t xml:space="preserve">Conversaciones </w:t>
+            </w:r>
+            <w:proofErr w:type="spellStart"/>
+            <w:r>
+              <w:t>Telegram</w:t>
+            </w:r>
+            <w:proofErr w:type="spellEnd"/>
+            <w:r>
+              <w:t xml:space="preserve"> para decidir si elegimos </w:t>
+            </w:r>
+            <w:proofErr w:type="spellStart"/>
+            <w:r>
+              <w:t>Agora</w:t>
+            </w:r>
+            <w:proofErr w:type="spellEnd"/>
+            <w:r>
+              <w:t xml:space="preserve"> US o </w:t>
+            </w:r>
+            <w:proofErr w:type="spellStart"/>
+            <w:r>
+              <w:t>Agora</w:t>
+            </w:r>
+            <w:proofErr w:type="spellEnd"/>
+            <w:r>
+              <w:t xml:space="preserve"> </w:t>
+            </w:r>
+            <w:proofErr w:type="spellStart"/>
+            <w:r>
+              <w:t>Voting</w:t>
+            </w:r>
+            <w:proofErr w:type="spellEnd"/>
+            <w:r>
+              <w:t>.</w:t>
             </w:r>
           </w:p>
         </w:tc>
@@ -2374,10 +2406,26 @@
               <w:cnfStyle w:val="000000000000" w:firstRow="0" w:lastRow="0" w:firstColumn="0" w:lastColumn="0" w:oddVBand="0" w:evenVBand="0" w:oddHBand="0" w:evenHBand="0" w:firstRowFirstColumn="0" w:firstRowLastColumn="0" w:lastRowFirstColumn="0" w:lastRowLastColumn="0"/>
             </w:pPr>
             <w:r>
-              <w:t>Conversaciones Telegram para decidir que cada miembro del grupo despliegue</w:t>
-            </w:r>
-            <w:r>
-              <w:t xml:space="preserve"> uno o varios módulos de Agora US, para la posterior elección del que más nos convenza, y discusión sobre las máquinas virtuales a usar.</w:t>
+              <w:t xml:space="preserve">Conversaciones </w:t>
+            </w:r>
+            <w:proofErr w:type="spellStart"/>
+            <w:r>
+              <w:t>Telegram</w:t>
+            </w:r>
+            <w:proofErr w:type="spellEnd"/>
+            <w:r>
+              <w:t xml:space="preserve"> para decidir que cada miembro del grupo despliegue</w:t>
+            </w:r>
+            <w:r>
+              <w:t xml:space="preserve"> uno o varios módulos de </w:t>
+            </w:r>
+            <w:proofErr w:type="spellStart"/>
+            <w:r>
+              <w:t>Agora</w:t>
+            </w:r>
+            <w:proofErr w:type="spellEnd"/>
+            <w:r>
+              <w:t xml:space="preserve"> US, para la posterior elección del que más nos convenza, y discusión sobre las máquinas virtuales a usar.</w:t>
             </w:r>
           </w:p>
         </w:tc>
@@ -2445,7 +2493,15 @@
               <w:cnfStyle w:val="000000100000" w:firstRow="0" w:lastRow="0" w:firstColumn="0" w:lastColumn="0" w:oddVBand="0" w:evenVBand="0" w:oddHBand="1" w:evenHBand="0" w:firstRowFirstColumn="0" w:firstRowLastColumn="0" w:lastRowFirstColumn="0" w:lastRowLastColumn="0"/>
             </w:pPr>
             <w:r>
-              <w:t>Conversaciones Telegram para decidir el módulo sobre el que trabajaremos, y nombramiento del Jefe de Proyecto.</w:t>
+              <w:t xml:space="preserve">Conversaciones </w:t>
+            </w:r>
+            <w:proofErr w:type="spellStart"/>
+            <w:r>
+              <w:t>Telegram</w:t>
+            </w:r>
+            <w:proofErr w:type="spellEnd"/>
+            <w:r>
+              <w:t xml:space="preserve"> para decidir el módulo sobre el que trabajaremos, y nombramiento del Jefe de Proyecto.</w:t>
             </w:r>
           </w:p>
         </w:tc>
@@ -2578,7 +2634,15 @@
               <w:cnfStyle w:val="000000100000" w:firstRow="0" w:lastRow="0" w:firstColumn="0" w:lastColumn="0" w:oddVBand="0" w:evenVBand="0" w:oddHBand="1" w:evenHBand="0" w:firstRowFirstColumn="0" w:firstRowLastColumn="0" w:lastRowFirstColumn="0" w:lastRowLastColumn="0"/>
             </w:pPr>
             <w:r>
-              <w:t>Conversaciones Telegram sobre problemas encontrados al desplegar el proyecto</w:t>
+              <w:t xml:space="preserve">Conversaciones </w:t>
+            </w:r>
+            <w:proofErr w:type="spellStart"/>
+            <w:r>
+              <w:t>Telegram</w:t>
+            </w:r>
+            <w:proofErr w:type="spellEnd"/>
+            <w:r>
+              <w:t xml:space="preserve"> sobre problemas encontrados al desplegar el proyecto</w:t>
             </w:r>
             <w:r>
               <w:t xml:space="preserve"> heredado</w:t>
@@ -3236,9 +3300,11 @@
             <w:pPr>
               <w:cnfStyle w:val="000000100000" w:firstRow="0" w:lastRow="0" w:firstColumn="0" w:lastColumn="0" w:oddVBand="0" w:evenVBand="0" w:oddHBand="1" w:evenHBand="0" w:firstRowFirstColumn="0" w:firstRowLastColumn="0" w:lastRowFirstColumn="0" w:lastRowLastColumn="0"/>
             </w:pPr>
+            <w:proofErr w:type="spellStart"/>
             <w:r>
               <w:t>Milestone</w:t>
             </w:r>
+            <w:proofErr w:type="spellEnd"/>
           </w:p>
         </w:tc>
         <w:tc>
@@ -3250,7 +3316,15 @@
               <w:cnfStyle w:val="000000100000" w:firstRow="0" w:lastRow="0" w:firstColumn="0" w:lastColumn="0" w:oddVBand="0" w:evenVBand="0" w:oddHBand="1" w:evenHBand="0" w:firstRowFirstColumn="0" w:firstRowLastColumn="0" w:lastRowFirstColumn="0" w:lastRowLastColumn="0"/>
             </w:pPr>
             <w:r>
-              <w:t>Sesión de revisión del Milestone M1.</w:t>
+              <w:t xml:space="preserve">Sesión de revisión del </w:t>
+            </w:r>
+            <w:proofErr w:type="spellStart"/>
+            <w:r>
+              <w:t>Milestone</w:t>
+            </w:r>
+            <w:proofErr w:type="spellEnd"/>
+            <w:r>
+              <w:t xml:space="preserve"> M1.</w:t>
             </w:r>
           </w:p>
         </w:tc>
@@ -3454,7 +3528,15 @@
               <w:t>r</w:t>
             </w:r>
             <w:r>
-              <w:t>ing a NodeJS.</w:t>
+              <w:t xml:space="preserve">ing a </w:t>
+            </w:r>
+            <w:proofErr w:type="spellStart"/>
+            <w:r>
+              <w:t>NodeJS</w:t>
+            </w:r>
+            <w:proofErr w:type="spellEnd"/>
+            <w:r>
+              <w:t>.</w:t>
             </w:r>
           </w:p>
         </w:tc>
@@ -3587,7 +3669,31 @@
               <w:cnfStyle w:val="000000000000" w:firstRow="0" w:lastRow="0" w:firstColumn="0" w:lastColumn="0" w:oddVBand="0" w:evenVBand="0" w:oddHBand="0" w:evenHBand="0" w:firstRowFirstColumn="0" w:firstRowLastColumn="0" w:lastRowFirstColumn="0" w:lastRowLastColumn="0"/>
             </w:pPr>
             <w:r>
-              <w:t>Refactorización de código heredado y push a legacy branch.</w:t>
+              <w:t xml:space="preserve">Refactorización de código heredado y </w:t>
+            </w:r>
+            <w:proofErr w:type="spellStart"/>
+            <w:r>
+              <w:t>push</w:t>
+            </w:r>
+            <w:proofErr w:type="spellEnd"/>
+            <w:r>
+              <w:t xml:space="preserve"> a </w:t>
+            </w:r>
+            <w:proofErr w:type="spellStart"/>
+            <w:r>
+              <w:t>legacy</w:t>
+            </w:r>
+            <w:proofErr w:type="spellEnd"/>
+            <w:r>
+              <w:t xml:space="preserve"> </w:t>
+            </w:r>
+            <w:proofErr w:type="spellStart"/>
+            <w:r>
+              <w:t>branch</w:t>
+            </w:r>
+            <w:proofErr w:type="spellEnd"/>
+            <w:r>
+              <w:t>.</w:t>
             </w:r>
           </w:p>
         </w:tc>
@@ -3655,7 +3761,23 @@
               <w:cnfStyle w:val="000000100000" w:firstRow="0" w:lastRow="0" w:firstColumn="0" w:lastColumn="0" w:oddVBand="0" w:evenVBand="0" w:oddHBand="1" w:evenHBand="0" w:firstRowFirstColumn="0" w:firstRowLastColumn="0" w:lastRowFirstColumn="0" w:lastRowLastColumn="0"/>
             </w:pPr>
             <w:r>
-              <w:t>Primera versión funcional y portada a Node del backend.</w:t>
+              <w:t xml:space="preserve">Primera versión funcional y portada a </w:t>
+            </w:r>
+            <w:proofErr w:type="spellStart"/>
+            <w:r>
+              <w:t>Node</w:t>
+            </w:r>
+            <w:proofErr w:type="spellEnd"/>
+            <w:r>
+              <w:t xml:space="preserve"> del </w:t>
+            </w:r>
+            <w:proofErr w:type="spellStart"/>
+            <w:r>
+              <w:t>backend</w:t>
+            </w:r>
+            <w:proofErr w:type="spellEnd"/>
+            <w:r>
+              <w:t>.</w:t>
             </w:r>
           </w:p>
         </w:tc>
@@ -3720,10 +3842,34 @@
               <w:cnfStyle w:val="000000000000" w:firstRow="0" w:lastRow="0" w:firstColumn="0" w:lastColumn="0" w:oddVBand="0" w:evenVBand="0" w:oddHBand="0" w:evenHBand="0" w:firstRowFirstColumn="0" w:firstRowLastColumn="0" w:lastRowFirstColumn="0" w:lastRowLastColumn="0"/>
             </w:pPr>
             <w:r>
-              <w:t>Conversaciones Telegram para explicar cómo desplegar el proyecto una vez hechos los cambios de Spring a Node,</w:t>
-            </w:r>
-            <w:r>
-              <w:t xml:space="preserve"> y elección de Atom como editor.</w:t>
+              <w:t xml:space="preserve">Conversaciones </w:t>
+            </w:r>
+            <w:proofErr w:type="spellStart"/>
+            <w:r>
+              <w:t>Telegram</w:t>
+            </w:r>
+            <w:proofErr w:type="spellEnd"/>
+            <w:r>
+              <w:t xml:space="preserve"> para explicar cómo desplegar el proyecto una vez hechos los cambios de Spring a </w:t>
+            </w:r>
+            <w:proofErr w:type="spellStart"/>
+            <w:r>
+              <w:t>Node</w:t>
+            </w:r>
+            <w:proofErr w:type="spellEnd"/>
+            <w:r>
+              <w:t>,</w:t>
+            </w:r>
+            <w:r>
+              <w:t xml:space="preserve"> y elección de </w:t>
+            </w:r>
+            <w:proofErr w:type="spellStart"/>
+            <w:r>
+              <w:t>Atom</w:t>
+            </w:r>
+            <w:proofErr w:type="spellEnd"/>
+            <w:r>
+              <w:t xml:space="preserve"> como editor.</w:t>
             </w:r>
           </w:p>
         </w:tc>
@@ -3791,7 +3937,20 @@
               <w:cnfStyle w:val="000000100000" w:firstRow="0" w:lastRow="0" w:firstColumn="0" w:lastColumn="0" w:oddVBand="0" w:evenVBand="0" w:oddHBand="1" w:evenHBand="0" w:firstRowFirstColumn="0" w:firstRowLastColumn="0" w:lastRowFirstColumn="0" w:lastRowLastColumn="0"/>
             </w:pPr>
             <w:r>
-              <w:t>Cambios en el .gitignore.</w:t>
+              <w:t xml:space="preserve">Cambios en </w:t>
+            </w:r>
+            <w:proofErr w:type="gramStart"/>
+            <w:r>
+              <w:t>el .</w:t>
+            </w:r>
+            <w:proofErr w:type="spellStart"/>
+            <w:r>
+              <w:t>gitignore</w:t>
+            </w:r>
+            <w:proofErr w:type="spellEnd"/>
+            <w:proofErr w:type="gramEnd"/>
+            <w:r>
+              <w:t>.</w:t>
             </w:r>
           </w:p>
         </w:tc>
@@ -4057,7 +4216,15 @@
               <w:cnfStyle w:val="000000100000" w:firstRow="0" w:lastRow="0" w:firstColumn="0" w:lastColumn="0" w:oddVBand="0" w:evenVBand="0" w:oddHBand="1" w:evenHBand="0" w:firstRowFirstColumn="0" w:firstRowLastColumn="0" w:lastRowFirstColumn="0" w:lastRowLastColumn="0"/>
             </w:pPr>
             <w:r>
-              <w:t>Analizar nuevo código en NodeJS e instalación de las nuevas herramientas.</w:t>
+              <w:t xml:space="preserve">Analizar nuevo código en </w:t>
+            </w:r>
+            <w:proofErr w:type="spellStart"/>
+            <w:r>
+              <w:t>NodeJS</w:t>
+            </w:r>
+            <w:proofErr w:type="spellEnd"/>
+            <w:r>
+              <w:t xml:space="preserve"> e instalación de las nuevas herramientas.</w:t>
             </w:r>
           </w:p>
         </w:tc>
@@ -4122,7 +4289,15 @@
               <w:cnfStyle w:val="000000000000" w:firstRow="0" w:lastRow="0" w:firstColumn="0" w:lastColumn="0" w:oddVBand="0" w:evenVBand="0" w:oddHBand="0" w:evenHBand="0" w:firstRowFirstColumn="0" w:firstRowLastColumn="0" w:lastRowFirstColumn="0" w:lastRowLastColumn="0"/>
             </w:pPr>
             <w:r>
-              <w:t xml:space="preserve">Conversaciones Telegram para nombrar a Andrés M. Jiménez </w:t>
+              <w:t xml:space="preserve">Conversaciones </w:t>
+            </w:r>
+            <w:proofErr w:type="spellStart"/>
+            <w:r>
+              <w:t>Telegram</w:t>
+            </w:r>
+            <w:proofErr w:type="spellEnd"/>
+            <w:r>
+              <w:t xml:space="preserve"> para nombrar a Andrés M. Jiménez </w:t>
             </w:r>
             <w:r>
               <w:lastRenderedPageBreak/>
@@ -4328,7 +4503,15 @@
               <w:cnfStyle w:val="000000100000" w:firstRow="0" w:lastRow="0" w:firstColumn="0" w:lastColumn="0" w:oddVBand="0" w:evenVBand="0" w:oddHBand="1" w:evenHBand="0" w:firstRowFirstColumn="0" w:firstRowLastColumn="0" w:lastRowFirstColumn="0" w:lastRowLastColumn="0"/>
             </w:pPr>
             <w:r>
-              <w:t xml:space="preserve">Tratar de resolver problemas en cuanto a importar el código (issue </w:t>
+              <w:t>Tratar de resolver problemas en cuanto a importar el código (</w:t>
+            </w:r>
+            <w:proofErr w:type="spellStart"/>
+            <w:r>
+              <w:t>issue</w:t>
+            </w:r>
+            <w:proofErr w:type="spellEnd"/>
+            <w:r>
+              <w:t xml:space="preserve"> </w:t>
             </w:r>
             <w:r>
               <w:t>#5</w:t>
@@ -4473,7 +4656,15 @@
               <w:cnfStyle w:val="000000100000" w:firstRow="0" w:lastRow="0" w:firstColumn="0" w:lastColumn="0" w:oddVBand="0" w:evenVBand="0" w:oddHBand="1" w:evenHBand="0" w:firstRowFirstColumn="0" w:firstRowLastColumn="0" w:lastRowFirstColumn="0" w:lastRowLastColumn="0"/>
             </w:pPr>
             <w:r>
-              <w:t>Probar y leer Docker.</w:t>
+              <w:t xml:space="preserve">Probar y leer </w:t>
+            </w:r>
+            <w:proofErr w:type="spellStart"/>
+            <w:r>
+              <w:t>Docker</w:t>
+            </w:r>
+            <w:proofErr w:type="spellEnd"/>
+            <w:r>
+              <w:t>.</w:t>
             </w:r>
           </w:p>
         </w:tc>
@@ -4538,7 +4729,15 @@
               <w:cnfStyle w:val="000000000000" w:firstRow="0" w:lastRow="0" w:firstColumn="0" w:lastColumn="0" w:oddVBand="0" w:evenVBand="0" w:oddHBand="0" w:evenHBand="0" w:firstRowFirstColumn="0" w:firstRowLastColumn="0" w:lastRowFirstColumn="0" w:lastRowLastColumn="0"/>
             </w:pPr>
             <w:r>
-              <w:t>Instalar máquina virtual para Docker.</w:t>
+              <w:t xml:space="preserve">Instalar máquina virtual para </w:t>
+            </w:r>
+            <w:proofErr w:type="spellStart"/>
+            <w:r>
+              <w:t>Docker</w:t>
+            </w:r>
+            <w:proofErr w:type="spellEnd"/>
+            <w:r>
+              <w:t>.</w:t>
             </w:r>
           </w:p>
         </w:tc>
@@ -4681,8 +4880,13 @@
             <w:r>
               <w:t xml:space="preserve">Conversaciones en </w:t>
             </w:r>
-            <w:r>
-              <w:t>Telegram con coordinador de la Integración C</w:t>
+            <w:proofErr w:type="spellStart"/>
+            <w:r>
+              <w:t>Telegram</w:t>
+            </w:r>
+            <w:proofErr w:type="spellEnd"/>
+            <w:r>
+              <w:t xml:space="preserve"> con coordinador de la Integración C</w:t>
             </w:r>
             <w:r>
               <w:t>ontinua.</w:t>
@@ -4753,7 +4957,15 @@
               <w:cnfStyle w:val="000000100000" w:firstRow="0" w:lastRow="0" w:firstColumn="0" w:lastColumn="0" w:oddVBand="0" w:evenVBand="0" w:oddHBand="1" w:evenHBand="0" w:firstRowFirstColumn="0" w:firstRowLastColumn="0" w:lastRowFirstColumn="0" w:lastRowLastColumn="0"/>
             </w:pPr>
             <w:r>
-              <w:t>Leer nuevo código NodeJS.</w:t>
+              <w:t xml:space="preserve">Leer nuevo código </w:t>
+            </w:r>
+            <w:proofErr w:type="spellStart"/>
+            <w:r>
+              <w:t>NodeJS</w:t>
+            </w:r>
+            <w:proofErr w:type="spellEnd"/>
+            <w:r>
+              <w:t>.</w:t>
             </w:r>
           </w:p>
         </w:tc>
@@ -4818,7 +5030,15 @@
               <w:cnfStyle w:val="000000000000" w:firstRow="0" w:lastRow="0" w:firstColumn="0" w:lastColumn="0" w:oddVBand="0" w:evenVBand="0" w:oddHBand="0" w:evenHBand="0" w:firstRowFirstColumn="0" w:firstRowLastColumn="0" w:lastRowFirstColumn="0" w:lastRowLastColumn="0"/>
             </w:pPr>
             <w:r>
-              <w:t>Conversaciones Telegram para explicar el proceso de Integración Continua.</w:t>
+              <w:t xml:space="preserve">Conversaciones </w:t>
+            </w:r>
+            <w:proofErr w:type="spellStart"/>
+            <w:r>
+              <w:t>Telegram</w:t>
+            </w:r>
+            <w:proofErr w:type="spellEnd"/>
+            <w:r>
+              <w:t xml:space="preserve"> para explicar el proceso de Integración Continua.</w:t>
             </w:r>
           </w:p>
         </w:tc>
@@ -5152,7 +5372,15 @@
               <w:cnfStyle w:val="000000100000" w:firstRow="0" w:lastRow="0" w:firstColumn="0" w:lastColumn="0" w:oddVBand="0" w:evenVBand="0" w:oddHBand="1" w:evenHBand="0" w:firstRowFirstColumn="0" w:firstRowLastColumn="0" w:lastRowFirstColumn="0" w:lastRowLastColumn="0"/>
             </w:pPr>
             <w:r>
-              <w:t>Leer nuevo código NodeJS.</w:t>
+              <w:t xml:space="preserve">Leer nuevo código </w:t>
+            </w:r>
+            <w:proofErr w:type="spellStart"/>
+            <w:r>
+              <w:t>NodeJS</w:t>
+            </w:r>
+            <w:proofErr w:type="spellEnd"/>
+            <w:r>
+              <w:t>.</w:t>
             </w:r>
           </w:p>
         </w:tc>
@@ -5351,7 +5579,15 @@
               <w:cnfStyle w:val="000000000000" w:firstRow="0" w:lastRow="0" w:firstColumn="0" w:lastColumn="0" w:oddVBand="0" w:evenVBand="0" w:oddHBand="0" w:evenHBand="0" w:firstRowFirstColumn="0" w:firstRowLastColumn="0" w:lastRowFirstColumn="0" w:lastRowLastColumn="0"/>
             </w:pPr>
             <w:r>
-              <w:t>Conversaciones Telegram con coordinador Integración Continua.</w:t>
+              <w:t xml:space="preserve">Conversaciones </w:t>
+            </w:r>
+            <w:proofErr w:type="spellStart"/>
+            <w:r>
+              <w:t>Telegram</w:t>
+            </w:r>
+            <w:proofErr w:type="spellEnd"/>
+            <w:r>
+              <w:t xml:space="preserve"> con coordinador Integración Continua.</w:t>
             </w:r>
           </w:p>
         </w:tc>
@@ -5419,7 +5655,15 @@
               <w:cnfStyle w:val="000000100000" w:firstRow="0" w:lastRow="0" w:firstColumn="0" w:lastColumn="0" w:oddVBand="0" w:evenVBand="0" w:oddHBand="1" w:evenHBand="0" w:firstRowFirstColumn="0" w:firstRowLastColumn="0" w:lastRowFirstColumn="0" w:lastRowLastColumn="0"/>
             </w:pPr>
             <w:r>
-              <w:t>Conversaciones Telegram con coordinador Integración Continua.</w:t>
+              <w:t xml:space="preserve">Conversaciones </w:t>
+            </w:r>
+            <w:proofErr w:type="spellStart"/>
+            <w:r>
+              <w:t>Telegram</w:t>
+            </w:r>
+            <w:proofErr w:type="spellEnd"/>
+            <w:r>
+              <w:t xml:space="preserve"> con coordinador Integración Continua.</w:t>
             </w:r>
           </w:p>
         </w:tc>
@@ -5484,7 +5728,15 @@
               <w:cnfStyle w:val="000000000000" w:firstRow="0" w:lastRow="0" w:firstColumn="0" w:lastColumn="0" w:oddVBand="0" w:evenVBand="0" w:oddHBand="0" w:evenHBand="0" w:firstRowFirstColumn="0" w:firstRowLastColumn="0" w:lastRowFirstColumn="0" w:lastRowLastColumn="0"/>
             </w:pPr>
             <w:r>
-              <w:t>Manejo de Docker para cambiar la imagen.</w:t>
+              <w:t xml:space="preserve">Manejo de </w:t>
+            </w:r>
+            <w:proofErr w:type="spellStart"/>
+            <w:r>
+              <w:t>Docker</w:t>
+            </w:r>
+            <w:proofErr w:type="spellEnd"/>
+            <w:r>
+              <w:t xml:space="preserve"> para cambiar la imagen.</w:t>
             </w:r>
           </w:p>
         </w:tc>
@@ -5617,7 +5869,15 @@
               <w:cnfStyle w:val="000000000000" w:firstRow="0" w:lastRow="0" w:firstColumn="0" w:lastColumn="0" w:oddVBand="0" w:evenVBand="0" w:oddHBand="0" w:evenHBand="0" w:firstRowFirstColumn="0" w:firstRowLastColumn="0" w:lastRowFirstColumn="0" w:lastRowLastColumn="0"/>
             </w:pPr>
             <w:r>
-              <w:t>Mirar el documento para el Milestone y comprobar lo que tenemos realizado.</w:t>
+              <w:t xml:space="preserve">Mirar el documento para el </w:t>
+            </w:r>
+            <w:proofErr w:type="spellStart"/>
+            <w:r>
+              <w:t>Milestone</w:t>
+            </w:r>
+            <w:proofErr w:type="spellEnd"/>
+            <w:r>
+              <w:t xml:space="preserve"> y comprobar lo que tenemos realizado.</w:t>
             </w:r>
           </w:p>
         </w:tc>
@@ -5671,9 +5931,11 @@
             <w:pPr>
               <w:cnfStyle w:val="000000100000" w:firstRow="0" w:lastRow="0" w:firstColumn="0" w:lastColumn="0" w:oddVBand="0" w:evenVBand="0" w:oddHBand="1" w:evenHBand="0" w:firstRowFirstColumn="0" w:firstRowLastColumn="0" w:lastRowFirstColumn="0" w:lastRowLastColumn="0"/>
             </w:pPr>
+            <w:proofErr w:type="spellStart"/>
             <w:r>
               <w:t>Milestone</w:t>
             </w:r>
+            <w:proofErr w:type="spellEnd"/>
           </w:p>
         </w:tc>
         <w:tc>
@@ -5685,7 +5947,15 @@
               <w:cnfStyle w:val="000000100000" w:firstRow="0" w:lastRow="0" w:firstColumn="0" w:lastColumn="0" w:oddVBand="0" w:evenVBand="0" w:oddHBand="1" w:evenHBand="0" w:firstRowFirstColumn="0" w:firstRowLastColumn="0" w:lastRowFirstColumn="0" w:lastRowLastColumn="0"/>
             </w:pPr>
             <w:r>
-              <w:t>Sesión de revisión del Milestone M2.</w:t>
+              <w:t xml:space="preserve">Sesión de revisión del </w:t>
+            </w:r>
+            <w:proofErr w:type="spellStart"/>
+            <w:r>
+              <w:t>Milestone</w:t>
+            </w:r>
+            <w:proofErr w:type="spellEnd"/>
+            <w:r>
+              <w:t xml:space="preserve"> M2.</w:t>
             </w:r>
           </w:p>
         </w:tc>
@@ -5883,7 +6153,15 @@
               <w:cnfStyle w:val="000000000000" w:firstRow="0" w:lastRow="0" w:firstColumn="0" w:lastColumn="0" w:oddVBand="0" w:evenVBand="0" w:oddHBand="0" w:evenHBand="0" w:firstRowFirstColumn="0" w:firstRowLastColumn="0" w:lastRowFirstColumn="0" w:lastRowLastColumn="0"/>
             </w:pPr>
             <w:r>
-              <w:t>Leer y comprender el nuevo procedimiento de issues.</w:t>
+              <w:t xml:space="preserve">Leer y comprender el nuevo procedimiento de </w:t>
+            </w:r>
+            <w:proofErr w:type="spellStart"/>
+            <w:r>
+              <w:t>issues</w:t>
+            </w:r>
+            <w:proofErr w:type="spellEnd"/>
+            <w:r>
+              <w:t>.</w:t>
             </w:r>
           </w:p>
         </w:tc>
@@ -6016,7 +6294,15 @@
               <w:cnfStyle w:val="000000000000" w:firstRow="0" w:lastRow="0" w:firstColumn="0" w:lastColumn="0" w:oddVBand="0" w:evenVBand="0" w:oddHBand="0" w:evenHBand="0" w:firstRowFirstColumn="0" w:firstRowLastColumn="0" w:lastRowFirstColumn="0" w:lastRowLastColumn="0"/>
             </w:pPr>
             <w:r>
-              <w:t>Conversaciones Telegram con coordinador Integración Continua.</w:t>
+              <w:t xml:space="preserve">Conversaciones </w:t>
+            </w:r>
+            <w:proofErr w:type="spellStart"/>
+            <w:r>
+              <w:t>Telegram</w:t>
+            </w:r>
+            <w:proofErr w:type="spellEnd"/>
+            <w:r>
+              <w:t xml:space="preserve"> con coordinador Integración Continua.</w:t>
             </w:r>
           </w:p>
         </w:tc>
@@ -6220,7 +6506,15 @@
               <w:cnfStyle w:val="000000100000" w:firstRow="0" w:lastRow="0" w:firstColumn="0" w:lastColumn="0" w:oddVBand="0" w:evenVBand="0" w:oddHBand="1" w:evenHBand="0" w:firstRowFirstColumn="0" w:firstRowLastColumn="0" w:lastRowFirstColumn="0" w:lastRowLastColumn="0"/>
             </w:pPr>
             <w:r>
-              <w:t>Conversaciones Telegram con coordinador de Integración Continua.</w:t>
+              <w:t xml:space="preserve">Conversaciones </w:t>
+            </w:r>
+            <w:proofErr w:type="spellStart"/>
+            <w:r>
+              <w:t>Telegram</w:t>
+            </w:r>
+            <w:proofErr w:type="spellEnd"/>
+            <w:r>
+              <w:t xml:space="preserve"> con coordinador de Integración Continua.</w:t>
             </w:r>
           </w:p>
         </w:tc>
@@ -6356,7 +6650,15 @@
               <w:cnfStyle w:val="000000100000" w:firstRow="0" w:lastRow="0" w:firstColumn="0" w:lastColumn="0" w:oddVBand="0" w:evenVBand="0" w:oddHBand="1" w:evenHBand="0" w:firstRowFirstColumn="0" w:firstRowLastColumn="0" w:lastRowFirstColumn="0" w:lastRowLastColumn="0"/>
             </w:pPr>
             <w:r>
-              <w:t>Gestión de issues.</w:t>
+              <w:t xml:space="preserve">Gestión de </w:t>
+            </w:r>
+            <w:proofErr w:type="spellStart"/>
+            <w:r>
+              <w:t>issues</w:t>
+            </w:r>
+            <w:proofErr w:type="spellEnd"/>
+            <w:r>
+              <w:t>.</w:t>
             </w:r>
           </w:p>
         </w:tc>
@@ -6557,7 +6859,15 @@
               <w:cnfStyle w:val="000000000000" w:firstRow="0" w:lastRow="0" w:firstColumn="0" w:lastColumn="0" w:oddVBand="0" w:evenVBand="0" w:oddHBand="0" w:evenHBand="0" w:firstRowFirstColumn="0" w:firstRowLastColumn="0" w:lastRowFirstColumn="0" w:lastRowLastColumn="0"/>
             </w:pPr>
             <w:r>
-              <w:t>Conversaciones Telegram para decidir incluir en el proyecto la opción de cambio de idioma.</w:t>
+              <w:t xml:space="preserve">Conversaciones </w:t>
+            </w:r>
+            <w:proofErr w:type="spellStart"/>
+            <w:r>
+              <w:t>Telegram</w:t>
+            </w:r>
+            <w:proofErr w:type="spellEnd"/>
+            <w:r>
+              <w:t xml:space="preserve"> para decidir incluir en el proyecto la opción de cambio de idioma.</w:t>
             </w:r>
           </w:p>
         </w:tc>
@@ -6625,7 +6935,15 @@
               <w:cnfStyle w:val="000000100000" w:firstRow="0" w:lastRow="0" w:firstColumn="0" w:lastColumn="0" w:oddVBand="0" w:evenVBand="0" w:oddHBand="1" w:evenHBand="0" w:firstRowFirstColumn="0" w:firstRowLastColumn="0" w:lastRowFirstColumn="0" w:lastRowLastColumn="0"/>
             </w:pPr>
             <w:r>
-              <w:t>Introducción a angular-translate para la internacionalización de la página.</w:t>
+              <w:t>Introducción a angular-</w:t>
+            </w:r>
+            <w:proofErr w:type="spellStart"/>
+            <w:r>
+              <w:t>translate</w:t>
+            </w:r>
+            <w:proofErr w:type="spellEnd"/>
+            <w:r>
+              <w:t xml:space="preserve"> para la internacionalización de la página.</w:t>
             </w:r>
           </w:p>
         </w:tc>
@@ -6759,7 +7077,15 @@
               <w:cnfStyle w:val="000000100000" w:firstRow="0" w:lastRow="0" w:firstColumn="0" w:lastColumn="0" w:oddVBand="0" w:evenVBand="0" w:oddHBand="1" w:evenHBand="0" w:firstRowFirstColumn="0" w:firstRowLastColumn="0" w:lastRowFirstColumn="0" w:lastRowLastColumn="0"/>
             </w:pPr>
             <w:r>
-              <w:t>Conversaciones Telegram para comentar problemas que surgieron al hacer llamadas a la API de Recuento.</w:t>
+              <w:t xml:space="preserve">Conversaciones </w:t>
+            </w:r>
+            <w:proofErr w:type="spellStart"/>
+            <w:r>
+              <w:t>Telegram</w:t>
+            </w:r>
+            <w:proofErr w:type="spellEnd"/>
+            <w:r>
+              <w:t xml:space="preserve"> para comentar problemas que surgieron al hacer llamadas a la API de Recuento.</w:t>
             </w:r>
           </w:p>
         </w:tc>
@@ -6957,7 +7283,15 @@
               <w:cnfStyle w:val="000000000000" w:firstRow="0" w:lastRow="0" w:firstColumn="0" w:lastColumn="0" w:oddVBand="0" w:evenVBand="0" w:oddHBand="0" w:evenHBand="0" w:firstRowFirstColumn="0" w:firstRowLastColumn="0" w:lastRowFirstColumn="0" w:lastRowLastColumn="0"/>
             </w:pPr>
             <w:r>
-              <w:t>Leer la issue #9 sobre la integración con Recuento.</w:t>
+              <w:t xml:space="preserve">Leer la </w:t>
+            </w:r>
+            <w:proofErr w:type="spellStart"/>
+            <w:r>
+              <w:t>issue</w:t>
+            </w:r>
+            <w:proofErr w:type="spellEnd"/>
+            <w:r>
+              <w:t xml:space="preserve"> #9 sobre la integración con Recuento.</w:t>
             </w:r>
           </w:p>
         </w:tc>
@@ -7291,7 +7625,15 @@
               <w:cnfStyle w:val="000000100000" w:firstRow="0" w:lastRow="0" w:firstColumn="0" w:lastColumn="0" w:oddVBand="0" w:evenVBand="0" w:oddHBand="1" w:evenHBand="0" w:firstRowFirstColumn="0" w:firstRowLastColumn="0" w:lastRowFirstColumn="0" w:lastRowLastColumn="0"/>
             </w:pPr>
             <w:r>
-              <w:t>Abrir issue #10 para que el grupo vaya comenzando a realizar la documentación.</w:t>
+              <w:t xml:space="preserve">Abrir </w:t>
+            </w:r>
+            <w:proofErr w:type="spellStart"/>
+            <w:r>
+              <w:t>issue</w:t>
+            </w:r>
+            <w:proofErr w:type="spellEnd"/>
+            <w:r>
+              <w:t xml:space="preserve"> #10 para que el grupo vaya comenzando a realizar la documentación.</w:t>
             </w:r>
           </w:p>
         </w:tc>
@@ -7356,7 +7698,15 @@
               <w:cnfStyle w:val="000000000000" w:firstRow="0" w:lastRow="0" w:firstColumn="0" w:lastColumn="0" w:oddVBand="0" w:evenVBand="0" w:oddHBand="0" w:evenHBand="0" w:firstRowFirstColumn="0" w:firstRowLastColumn="0" w:lastRowFirstColumn="0" w:lastRowLastColumn="0"/>
             </w:pPr>
             <w:r>
-              <w:t>Conversaciones Telegram con coordinador Integración Continua.</w:t>
+              <w:t xml:space="preserve">Conversaciones </w:t>
+            </w:r>
+            <w:proofErr w:type="spellStart"/>
+            <w:r>
+              <w:t>Telegram</w:t>
+            </w:r>
+            <w:proofErr w:type="spellEnd"/>
+            <w:r>
+              <w:t xml:space="preserve"> con coordinador Integración Continua.</w:t>
             </w:r>
           </w:p>
         </w:tc>
@@ -7500,7 +7850,15 @@
               <w:cnfStyle w:val="000000000000" w:firstRow="0" w:lastRow="0" w:firstColumn="0" w:lastColumn="0" w:oddVBand="0" w:evenVBand="0" w:oddHBand="0" w:evenHBand="0" w:firstRowFirstColumn="0" w:firstRowLastColumn="0" w:lastRowFirstColumn="0" w:lastRowLastColumn="0"/>
             </w:pPr>
             <w:r>
-              <w:t>Añadido y creado favicon de la aplicación.</w:t>
+              <w:t xml:space="preserve">Añadido y creado </w:t>
+            </w:r>
+            <w:proofErr w:type="spellStart"/>
+            <w:r>
+              <w:t>favicon</w:t>
+            </w:r>
+            <w:proofErr w:type="spellEnd"/>
+            <w:r>
+              <w:t xml:space="preserve"> de la aplicación.</w:t>
             </w:r>
           </w:p>
         </w:tc>
@@ -7568,7 +7926,15 @@
               <w:cnfStyle w:val="000000100000" w:firstRow="0" w:lastRow="0" w:firstColumn="0" w:lastColumn="0" w:oddVBand="0" w:evenVBand="0" w:oddHBand="1" w:evenHBand="0" w:firstRowFirstColumn="0" w:firstRowLastColumn="0" w:lastRowFirstColumn="0" w:lastRowLastColumn="0"/>
             </w:pPr>
             <w:r>
-              <w:t>Probar ecosistema Agora US.</w:t>
+              <w:t xml:space="preserve">Probar ecosistema </w:t>
+            </w:r>
+            <w:proofErr w:type="spellStart"/>
+            <w:r>
+              <w:t>Agora</w:t>
+            </w:r>
+            <w:proofErr w:type="spellEnd"/>
+            <w:r>
+              <w:t xml:space="preserve"> US.</w:t>
             </w:r>
           </w:p>
         </w:tc>
@@ -7899,7 +8265,15 @@
               <w:cnfStyle w:val="000000000000" w:firstRow="0" w:lastRow="0" w:firstColumn="0" w:lastColumn="0" w:oddVBand="0" w:evenVBand="0" w:oddHBand="0" w:evenHBand="0" w:firstRowFirstColumn="0" w:firstRowLastColumn="0" w:lastRowFirstColumn="0" w:lastRowLastColumn="0"/>
             </w:pPr>
             <w:r>
-              <w:t>Automatización de pruebas con Karma y Travis CI.</w:t>
+              <w:t xml:space="preserve">Automatización de pruebas con Karma y </w:t>
+            </w:r>
+            <w:proofErr w:type="spellStart"/>
+            <w:r>
+              <w:t>Travis</w:t>
+            </w:r>
+            <w:proofErr w:type="spellEnd"/>
+            <w:r>
+              <w:t xml:space="preserve"> CI.</w:t>
             </w:r>
           </w:p>
         </w:tc>
@@ -7967,7 +8341,15 @@
               <w:cnfStyle w:val="000000100000" w:firstRow="0" w:lastRow="0" w:firstColumn="0" w:lastColumn="0" w:oddVBand="0" w:evenVBand="0" w:oddHBand="1" w:evenHBand="0" w:firstRowFirstColumn="0" w:firstRowLastColumn="0" w:lastRowFirstColumn="0" w:lastRowLastColumn="0"/>
             </w:pPr>
             <w:r>
-              <w:t>Cambios en los controladores para integrarse con la versión dev de Recuento.</w:t>
+              <w:t xml:space="preserve">Cambios en los controladores para integrarse con la versión </w:t>
+            </w:r>
+            <w:proofErr w:type="spellStart"/>
+            <w:r>
+              <w:t>dev</w:t>
+            </w:r>
+            <w:proofErr w:type="spellEnd"/>
+            <w:r>
+              <w:t xml:space="preserve"> de Recuento.</w:t>
             </w:r>
           </w:p>
         </w:tc>
@@ -8245,7 +8627,15 @@
               <w:cnfStyle w:val="000000100000" w:firstRow="0" w:lastRow="0" w:firstColumn="0" w:lastColumn="0" w:oddVBand="0" w:evenVBand="0" w:oddHBand="1" w:evenHBand="0" w:firstRowFirstColumn="0" w:firstRowLastColumn="0" w:lastRowFirstColumn="0" w:lastRowLastColumn="0"/>
             </w:pPr>
             <w:r>
-              <w:t>Añadida vista para responsividad del entorno.</w:t>
+              <w:t xml:space="preserve">Añadida vista para </w:t>
+            </w:r>
+            <w:proofErr w:type="spellStart"/>
+            <w:r>
+              <w:t>responsividad</w:t>
+            </w:r>
+            <w:proofErr w:type="spellEnd"/>
+            <w:r>
+              <w:t xml:space="preserve"> del entorno.</w:t>
             </w:r>
           </w:p>
           <w:p>
@@ -8720,7 +9110,15 @@
               <w:cnfStyle w:val="000000000000" w:firstRow="0" w:lastRow="0" w:firstColumn="0" w:lastColumn="0" w:oddVBand="0" w:evenVBand="0" w:oddHBand="0" w:evenHBand="0" w:firstRowFirstColumn="0" w:firstRowLastColumn="0" w:lastRowFirstColumn="0" w:lastRowLastColumn="0"/>
             </w:pPr>
             <w:r>
-              <w:t>Mirar el documento para el Milestone y comprobar lo que tenemos realizado.</w:t>
+              <w:t xml:space="preserve">Mirar el documento para el </w:t>
+            </w:r>
+            <w:proofErr w:type="spellStart"/>
+            <w:r>
+              <w:t>Milestone</w:t>
+            </w:r>
+            <w:proofErr w:type="spellEnd"/>
+            <w:r>
+              <w:t xml:space="preserve"> y comprobar lo que tenemos realizado.</w:t>
             </w:r>
           </w:p>
         </w:tc>
@@ -8788,7 +9186,15 @@
               <w:cnfStyle w:val="000000100000" w:firstRow="0" w:lastRow="0" w:firstColumn="0" w:lastColumn="0" w:oddVBand="0" w:evenVBand="0" w:oddHBand="1" w:evenHBand="0" w:firstRowFirstColumn="0" w:firstRowLastColumn="0" w:lastRowFirstColumn="0" w:lastRowLastColumn="0"/>
             </w:pPr>
             <w:r>
-              <w:t>Conversaciones Telegram con coordinador Integración Continua.</w:t>
+              <w:t xml:space="preserve">Conversaciones </w:t>
+            </w:r>
+            <w:proofErr w:type="spellStart"/>
+            <w:r>
+              <w:t>Telegram</w:t>
+            </w:r>
+            <w:proofErr w:type="spellEnd"/>
+            <w:r>
+              <w:t xml:space="preserve"> con coordinador Integración Continua.</w:t>
             </w:r>
           </w:p>
         </w:tc>
@@ -8921,7 +9327,15 @@
               <w:cnfStyle w:val="000000100000" w:firstRow="0" w:lastRow="0" w:firstColumn="0" w:lastColumn="0" w:oddVBand="0" w:evenVBand="0" w:oddHBand="1" w:evenHBand="0" w:firstRowFirstColumn="0" w:firstRowLastColumn="0" w:lastRowFirstColumn="0" w:lastRowLastColumn="0"/>
             </w:pPr>
             <w:r>
-              <w:t>Primer merge a master y resolución de conflictos.</w:t>
+              <w:t xml:space="preserve">Primer </w:t>
+            </w:r>
+            <w:proofErr w:type="spellStart"/>
+            <w:r>
+              <w:t>merge</w:t>
+            </w:r>
+            <w:proofErr w:type="spellEnd"/>
+            <w:r>
+              <w:t xml:space="preserve"> a master y resolución de conflictos.</w:t>
             </w:r>
           </w:p>
         </w:tc>
@@ -8972,9 +9386,11 @@
             <w:pPr>
               <w:cnfStyle w:val="000000000000" w:firstRow="0" w:lastRow="0" w:firstColumn="0" w:lastColumn="0" w:oddVBand="0" w:evenVBand="0" w:oddHBand="0" w:evenHBand="0" w:firstRowFirstColumn="0" w:firstRowLastColumn="0" w:lastRowFirstColumn="0" w:lastRowLastColumn="0"/>
             </w:pPr>
+            <w:proofErr w:type="spellStart"/>
             <w:r>
               <w:t>Milestone</w:t>
             </w:r>
+            <w:proofErr w:type="spellEnd"/>
           </w:p>
         </w:tc>
         <w:tc>
@@ -8986,7 +9402,15 @@
               <w:cnfStyle w:val="000000000000" w:firstRow="0" w:lastRow="0" w:firstColumn="0" w:lastColumn="0" w:oddVBand="0" w:evenVBand="0" w:oddHBand="0" w:evenHBand="0" w:firstRowFirstColumn="0" w:firstRowLastColumn="0" w:lastRowFirstColumn="0" w:lastRowLastColumn="0"/>
             </w:pPr>
             <w:r>
-              <w:t>Sesión de revisión del Milestone M3.</w:t>
+              <w:t xml:space="preserve">Sesión de revisión del </w:t>
+            </w:r>
+            <w:proofErr w:type="spellStart"/>
+            <w:r>
+              <w:t>Milestone</w:t>
+            </w:r>
+            <w:proofErr w:type="spellEnd"/>
+            <w:r>
+              <w:t xml:space="preserve"> M3.</w:t>
             </w:r>
           </w:p>
         </w:tc>
@@ -9119,7 +9543,15 @@
               <w:cnfStyle w:val="000000000000" w:firstRow="0" w:lastRow="0" w:firstColumn="0" w:lastColumn="0" w:oddVBand="0" w:evenVBand="0" w:oddHBand="0" w:evenHBand="0" w:firstRowFirstColumn="0" w:firstRowLastColumn="0" w:lastRowFirstColumn="0" w:lastRowLastColumn="0"/>
             </w:pPr>
             <w:r>
-              <w:t>Cacheado de dependencias con Travis CI.</w:t>
+              <w:t xml:space="preserve">Cacheado de dependencias con </w:t>
+            </w:r>
+            <w:proofErr w:type="spellStart"/>
+            <w:r>
+              <w:t>Travis</w:t>
+            </w:r>
+            <w:proofErr w:type="spellEnd"/>
+            <w:r>
+              <w:t xml:space="preserve"> CI.</w:t>
             </w:r>
           </w:p>
         </w:tc>
@@ -9187,7 +9619,15 @@
               <w:cnfStyle w:val="000000100000" w:firstRow="0" w:lastRow="0" w:firstColumn="0" w:lastColumn="0" w:oddVBand="0" w:evenVBand="0" w:oddHBand="1" w:evenHBand="0" w:firstRowFirstColumn="0" w:firstRowLastColumn="0" w:lastRowFirstColumn="0" w:lastRowLastColumn="0"/>
             </w:pPr>
             <w:r>
-              <w:t>Reproducir el error de la issue #17 y contestar a las peticiones de la misma.</w:t>
+              <w:t xml:space="preserve">Reproducir el error de la </w:t>
+            </w:r>
+            <w:proofErr w:type="spellStart"/>
+            <w:r>
+              <w:t>issue</w:t>
+            </w:r>
+            <w:proofErr w:type="spellEnd"/>
+            <w:r>
+              <w:t xml:space="preserve"> #17 y contestar a las peticiones de la misma.</w:t>
             </w:r>
           </w:p>
         </w:tc>
@@ -9386,7 +9826,15 @@
               <w:cnfStyle w:val="000000000000" w:firstRow="0" w:lastRow="0" w:firstColumn="0" w:lastColumn="0" w:oddVBand="0" w:evenVBand="0" w:oddHBand="0" w:evenHBand="0" w:firstRowFirstColumn="0" w:firstRowLastColumn="0" w:lastRowFirstColumn="0" w:lastRowLastColumn="0"/>
             </w:pPr>
             <w:r>
-              <w:t>Investigar la solución de la resolución de la issue #17, resolverla y hacer comprobaciones de que está solucionada.</w:t>
+              <w:t xml:space="preserve">Investigar la solución de la resolución de la </w:t>
+            </w:r>
+            <w:proofErr w:type="spellStart"/>
+            <w:r>
+              <w:t>issue</w:t>
+            </w:r>
+            <w:proofErr w:type="spellEnd"/>
+            <w:r>
+              <w:t xml:space="preserve"> #17, resolverla y hacer comprobaciones de que está solucionada.</w:t>
             </w:r>
           </w:p>
         </w:tc>
@@ -10200,7 +10648,15 @@
               <w:cnfStyle w:val="000000000000" w:firstRow="0" w:lastRow="0" w:firstColumn="0" w:lastColumn="0" w:oddVBand="0" w:evenVBand="0" w:oddHBand="0" w:evenHBand="0" w:firstRowFirstColumn="0" w:firstRowLastColumn="0" w:lastRowFirstColumn="0" w:lastRowLastColumn="0"/>
             </w:pPr>
             <w:r>
-              <w:t>Añadida información de instalación y el link de la máquina virtual al README de Git.</w:t>
+              <w:t xml:space="preserve">Añadida información de instalación y el link de la máquina virtual al README de </w:t>
+            </w:r>
+            <w:proofErr w:type="spellStart"/>
+            <w:r>
+              <w:t>Git</w:t>
+            </w:r>
+            <w:proofErr w:type="spellEnd"/>
+            <w:r>
+              <w:t>.</w:t>
             </w:r>
           </w:p>
         </w:tc>
@@ -10268,7 +10724,15 @@
               <w:cnfStyle w:val="000000100000" w:firstRow="0" w:lastRow="0" w:firstColumn="0" w:lastColumn="0" w:oddVBand="0" w:evenVBand="0" w:oddHBand="1" w:evenHBand="0" w:firstRowFirstColumn="0" w:firstRowLastColumn="0" w:lastRowFirstColumn="0" w:lastRowLastColumn="0"/>
             </w:pPr>
             <w:r>
-              <w:t>Conversaciones Telegram para repartir los distintos puntos de la documentación entre los distintos integrantes del grupo.</w:t>
+              <w:t xml:space="preserve">Conversaciones </w:t>
+            </w:r>
+            <w:proofErr w:type="spellStart"/>
+            <w:r>
+              <w:t>Telegram</w:t>
+            </w:r>
+            <w:proofErr w:type="spellEnd"/>
+            <w:r>
+              <w:t xml:space="preserve"> para repartir los distintos puntos de la documentación entre los distintos integrantes del grupo.</w:t>
             </w:r>
           </w:p>
         </w:tc>
@@ -10401,7 +10865,15 @@
               <w:cnfStyle w:val="000000100000" w:firstRow="0" w:lastRow="0" w:firstColumn="0" w:lastColumn="0" w:oddVBand="0" w:evenVBand="0" w:oddHBand="1" w:evenHBand="0" w:firstRowFirstColumn="0" w:firstRowLastColumn="0" w:lastRowFirstColumn="0" w:lastRowLastColumn="0"/>
             </w:pPr>
             <w:r>
-              <w:t>Leer lo que se comentó en la issue #17 y comprobar que, efectivamente, está resuelta y cerrarla.</w:t>
+              <w:t xml:space="preserve">Leer lo que se comentó en la </w:t>
+            </w:r>
+            <w:proofErr w:type="spellStart"/>
+            <w:r>
+              <w:t>issue</w:t>
+            </w:r>
+            <w:proofErr w:type="spellEnd"/>
+            <w:r>
+              <w:t xml:space="preserve"> #17 y comprobar que, efectivamente, está resuelta y cerrarla.</w:t>
             </w:r>
           </w:p>
         </w:tc>
@@ -10739,7 +11211,15 @@
               <w:cnfStyle w:val="000000000000" w:firstRow="0" w:lastRow="0" w:firstColumn="0" w:lastColumn="0" w:oddVBand="0" w:evenVBand="0" w:oddHBand="0" w:evenHBand="0" w:firstRowFirstColumn="0" w:firstRowLastColumn="0" w:lastRowFirstColumn="0" w:lastRowLastColumn="0"/>
             </w:pPr>
             <w:r>
-              <w:t>Añadidos más tests funcionales.</w:t>
+              <w:t xml:space="preserve">Añadidos más </w:t>
+            </w:r>
+            <w:proofErr w:type="spellStart"/>
+            <w:r>
+              <w:t>tests</w:t>
+            </w:r>
+            <w:proofErr w:type="spellEnd"/>
+            <w:r>
+              <w:t xml:space="preserve"> funcionales.</w:t>
             </w:r>
           </w:p>
         </w:tc>
@@ -11005,7 +11485,23 @@
               <w:cnfStyle w:val="000000000000" w:firstRow="0" w:lastRow="0" w:firstColumn="0" w:lastColumn="0" w:oddVBand="0" w:evenVBand="0" w:oddHBand="0" w:evenHBand="0" w:firstRowFirstColumn="0" w:firstRowLastColumn="0" w:lastRowFirstColumn="0" w:lastRowLastColumn="0"/>
             </w:pPr>
             <w:r>
-              <w:t>Segundo merge de dev a master.</w:t>
+              <w:t xml:space="preserve">Segundo </w:t>
+            </w:r>
+            <w:proofErr w:type="spellStart"/>
+            <w:r>
+              <w:t>merge</w:t>
+            </w:r>
+            <w:proofErr w:type="spellEnd"/>
+            <w:r>
+              <w:t xml:space="preserve"> de </w:t>
+            </w:r>
+            <w:proofErr w:type="spellStart"/>
+            <w:r>
+              <w:t>dev</w:t>
+            </w:r>
+            <w:proofErr w:type="spellEnd"/>
+            <w:r>
+              <w:t xml:space="preserve"> a master.</w:t>
             </w:r>
           </w:p>
         </w:tc>
@@ -11692,8 +12188,6 @@
               </w:rPr>
               <w:t>Corregidas erratas y primeras conclusiones</w:t>
             </w:r>
-            <w:bookmarkStart w:id="2" w:name="_GoBack"/>
-            <w:bookmarkEnd w:id="2"/>
           </w:p>
         </w:tc>
       </w:tr>
@@ -11708,10 +12202,7 @@
           </w:tcPr>
           <w:p>
             <w:r>
-              <w:t>07</w:t>
-            </w:r>
-            <w:r>
-              <w:t>/01/2017</w:t>
+              <w:t>06/01/2017</w:t>
             </w:r>
           </w:p>
         </w:tc>
@@ -11737,7 +12228,7 @@
               <w:cnfStyle w:val="000000100000" w:firstRow="0" w:lastRow="0" w:firstColumn="0" w:lastColumn="0" w:oddVBand="0" w:evenVBand="0" w:oddHBand="1" w:evenHBand="0" w:firstRowFirstColumn="0" w:firstRowLastColumn="0" w:lastRowFirstColumn="0" w:lastRowLastColumn="0"/>
             </w:pPr>
             <w:r>
-              <w:t>Eva Menéndez</w:t>
+              <w:t>José Gavilán</w:t>
             </w:r>
           </w:p>
         </w:tc>
@@ -11761,17 +12252,17 @@
           <w:p>
             <w:pPr>
               <w:cnfStyle w:val="000000100000" w:firstRow="0" w:lastRow="0" w:firstColumn="0" w:lastColumn="0" w:oddVBand="0" w:evenVBand="0" w:oddHBand="1" w:evenHBand="0" w:firstRowFirstColumn="0" w:firstRowLastColumn="0" w:lastRowFirstColumn="0" w:lastRowLastColumn="0"/>
-            </w:pPr>
-            <w:r>
-              <w:t>Añadidas conclusiones al resumen de la documentación.</w:t>
-            </w:r>
-          </w:p>
-          <w:p>
-            <w:pPr>
-              <w:cnfStyle w:val="000000100000" w:firstRow="0" w:lastRow="0" w:firstColumn="0" w:lastColumn="0" w:oddVBand="0" w:evenVBand="0" w:oddHBand="1" w:evenHBand="0" w:firstRowFirstColumn="0" w:firstRowLastColumn="0" w:lastRowFirstColumn="0" w:lastRowLastColumn="0"/>
-            </w:pPr>
-            <w:r>
-              <w:t>Actualización del diario.</w:t>
+              <w:rPr>
+                <w:rFonts w:ascii="Calibri" w:hAnsi="Calibri" w:cs="Calibri"/>
+                <w:color w:val="000000"/>
+              </w:rPr>
+            </w:pPr>
+            <w:r>
+              <w:rPr>
+                <w:rFonts w:ascii="Calibri" w:hAnsi="Calibri" w:cs="Calibri"/>
+                <w:color w:val="000000"/>
+              </w:rPr>
+              <w:t>Revisar la documentación en busca de errores</w:t>
             </w:r>
           </w:p>
         </w:tc>
@@ -11784,6 +12275,85 @@
           </w:tcPr>
           <w:p>
             <w:r>
+              <w:t>07</w:t>
+            </w:r>
+            <w:r>
+              <w:t>/01/2017</w:t>
+            </w:r>
+          </w:p>
+        </w:tc>
+        <w:tc>
+          <w:tcPr>
+            <w:tcW w:w="992" w:type="dxa"/>
+          </w:tcPr>
+          <w:p>
+            <w:pPr>
+              <w:cnfStyle w:val="000000000000" w:firstRow="0" w:lastRow="0" w:firstColumn="0" w:lastColumn="0" w:oddVBand="0" w:evenVBand="0" w:oddHBand="0" w:evenHBand="0" w:firstRowFirstColumn="0" w:firstRowLastColumn="0" w:lastRowFirstColumn="0" w:lastRowLastColumn="0"/>
+            </w:pPr>
+            <w:r>
+              <w:t>40</w:t>
+            </w:r>
+          </w:p>
+        </w:tc>
+        <w:tc>
+          <w:tcPr>
+            <w:tcW w:w="1276" w:type="dxa"/>
+          </w:tcPr>
+          <w:p>
+            <w:pPr>
+              <w:cnfStyle w:val="000000000000" w:firstRow="0" w:lastRow="0" w:firstColumn="0" w:lastColumn="0" w:oddVBand="0" w:evenVBand="0" w:oddHBand="0" w:evenHBand="0" w:firstRowFirstColumn="0" w:firstRowLastColumn="0" w:lastRowFirstColumn="0" w:lastRowLastColumn="0"/>
+            </w:pPr>
+            <w:r>
+              <w:t>Eva Menéndez</w:t>
+            </w:r>
+          </w:p>
+        </w:tc>
+        <w:tc>
+          <w:tcPr>
+            <w:tcW w:w="1701" w:type="dxa"/>
+          </w:tcPr>
+          <w:p>
+            <w:pPr>
+              <w:cnfStyle w:val="000000000000" w:firstRow="0" w:lastRow="0" w:firstColumn="0" w:lastColumn="0" w:oddVBand="0" w:evenVBand="0" w:oddHBand="0" w:evenHBand="0" w:firstRowFirstColumn="0" w:firstRowLastColumn="0" w:lastRowFirstColumn="0" w:lastRowLastColumn="0"/>
+            </w:pPr>
+            <w:r>
+              <w:t>Documentación</w:t>
+            </w:r>
+          </w:p>
+        </w:tc>
+        <w:tc>
+          <w:tcPr>
+            <w:tcW w:w="3117" w:type="dxa"/>
+          </w:tcPr>
+          <w:p>
+            <w:pPr>
+              <w:cnfStyle w:val="000000000000" w:firstRow="0" w:lastRow="0" w:firstColumn="0" w:lastColumn="0" w:oddVBand="0" w:evenVBand="0" w:oddHBand="0" w:evenHBand="0" w:firstRowFirstColumn="0" w:firstRowLastColumn="0" w:lastRowFirstColumn="0" w:lastRowLastColumn="0"/>
+            </w:pPr>
+            <w:r>
+              <w:t>Añadidas conclusiones al resumen de la documentación.</w:t>
+            </w:r>
+          </w:p>
+          <w:p>
+            <w:pPr>
+              <w:cnfStyle w:val="000000000000" w:firstRow="0" w:lastRow="0" w:firstColumn="0" w:lastColumn="0" w:oddVBand="0" w:evenVBand="0" w:oddHBand="0" w:evenHBand="0" w:firstRowFirstColumn="0" w:firstRowLastColumn="0" w:lastRowFirstColumn="0" w:lastRowLastColumn="0"/>
+            </w:pPr>
+            <w:r>
+              <w:t>Actualización del diario.</w:t>
+            </w:r>
+          </w:p>
+        </w:tc>
+      </w:tr>
+      <w:tr>
+        <w:trPr>
+          <w:cnfStyle w:val="000000100000" w:firstRow="0" w:lastRow="0" w:firstColumn="0" w:lastColumn="0" w:oddVBand="0" w:evenVBand="0" w:oddHBand="1" w:evenHBand="0" w:firstRowFirstColumn="0" w:firstRowLastColumn="0" w:lastRowFirstColumn="0" w:lastRowLastColumn="0"/>
+        </w:trPr>
+        <w:tc>
+          <w:tcPr>
+            <w:cnfStyle w:val="001000000000" w:firstRow="0" w:lastRow="0" w:firstColumn="1" w:lastColumn="0" w:oddVBand="0" w:evenVBand="0" w:oddHBand="0" w:evenHBand="0" w:firstRowFirstColumn="0" w:firstRowLastColumn="0" w:lastRowFirstColumn="0" w:lastRowLastColumn="0"/>
+            <w:tcW w:w="1418" w:type="dxa"/>
+          </w:tcPr>
+          <w:p>
+            <w:r>
               <w:t>07/01/2017</w:t>
             </w:r>
           </w:p>
@@ -11794,7 +12364,7 @@
           </w:tcPr>
           <w:p>
             <w:pPr>
-              <w:cnfStyle w:val="000000000000" w:firstRow="0" w:lastRow="0" w:firstColumn="0" w:lastColumn="0" w:oddVBand="0" w:evenVBand="0" w:oddHBand="0" w:evenHBand="0" w:firstRowFirstColumn="0" w:firstRowLastColumn="0" w:lastRowFirstColumn="0" w:lastRowLastColumn="0"/>
+              <w:cnfStyle w:val="000000100000" w:firstRow="0" w:lastRow="0" w:firstColumn="0" w:lastColumn="0" w:oddVBand="0" w:evenVBand="0" w:oddHBand="1" w:evenHBand="0" w:firstRowFirstColumn="0" w:firstRowLastColumn="0" w:lastRowFirstColumn="0" w:lastRowLastColumn="0"/>
             </w:pPr>
             <w:r>
               <w:t>20</w:t>
@@ -11807,7 +12377,7 @@
           </w:tcPr>
           <w:p>
             <w:pPr>
-              <w:cnfStyle w:val="000000000000" w:firstRow="0" w:lastRow="0" w:firstColumn="0" w:lastColumn="0" w:oddVBand="0" w:evenVBand="0" w:oddHBand="0" w:evenHBand="0" w:firstRowFirstColumn="0" w:firstRowLastColumn="0" w:lastRowFirstColumn="0" w:lastRowLastColumn="0"/>
+              <w:cnfStyle w:val="000000100000" w:firstRow="0" w:lastRow="0" w:firstColumn="0" w:lastColumn="0" w:oddVBand="0" w:evenVBand="0" w:oddHBand="1" w:evenHBand="0" w:firstRowFirstColumn="0" w:firstRowLastColumn="0" w:lastRowFirstColumn="0" w:lastRowLastColumn="0"/>
             </w:pPr>
             <w:r>
               <w:t>Andrés Doncel</w:t>
@@ -11820,7 +12390,7 @@
           </w:tcPr>
           <w:p>
             <w:pPr>
-              <w:cnfStyle w:val="000000000000" w:firstRow="0" w:lastRow="0" w:firstColumn="0" w:lastColumn="0" w:oddVBand="0" w:evenVBand="0" w:oddHBand="0" w:evenHBand="0" w:firstRowFirstColumn="0" w:firstRowLastColumn="0" w:lastRowFirstColumn="0" w:lastRowLastColumn="0"/>
+              <w:cnfStyle w:val="000000100000" w:firstRow="0" w:lastRow="0" w:firstColumn="0" w:lastColumn="0" w:oddVBand="0" w:evenVBand="0" w:oddHBand="1" w:evenHBand="0" w:firstRowFirstColumn="0" w:firstRowLastColumn="0" w:lastRowFirstColumn="0" w:lastRowLastColumn="0"/>
             </w:pPr>
             <w:r>
               <w:t>Documentación</w:t>
@@ -11833,7 +12403,7 @@
           </w:tcPr>
           <w:p>
             <w:pPr>
-              <w:cnfStyle w:val="000000000000" w:firstRow="0" w:lastRow="0" w:firstColumn="0" w:lastColumn="0" w:oddVBand="0" w:evenVBand="0" w:oddHBand="0" w:evenHBand="0" w:firstRowFirstColumn="0" w:firstRowLastColumn="0" w:lastRowFirstColumn="0" w:lastRowLastColumn="0"/>
+              <w:cnfStyle w:val="000000100000" w:firstRow="0" w:lastRow="0" w:firstColumn="0" w:lastColumn="0" w:oddVBand="0" w:evenVBand="0" w:oddHBand="1" w:evenHBand="0" w:firstRowFirstColumn="0" w:firstRowLastColumn="0" w:lastRowFirstColumn="0" w:lastRowLastColumn="0"/>
               <w:rPr>
                 <w:rFonts w:ascii="Calibri" w:hAnsi="Calibri" w:cs="Calibri"/>
                 <w:color w:val="000000"/>
@@ -11846,6 +12416,82 @@
               </w:rPr>
               <w:t>Corregidas erratas y añadido control de versiones</w:t>
             </w:r>
+          </w:p>
+        </w:tc>
+      </w:tr>
+      <w:tr>
+        <w:tc>
+          <w:tcPr>
+            <w:cnfStyle w:val="001000000000" w:firstRow="0" w:lastRow="0" w:firstColumn="1" w:lastColumn="0" w:oddVBand="0" w:evenVBand="0" w:oddHBand="0" w:evenHBand="0" w:firstRowFirstColumn="0" w:firstRowLastColumn="0" w:lastRowFirstColumn="0" w:lastRowLastColumn="0"/>
+            <w:tcW w:w="1418" w:type="dxa"/>
+          </w:tcPr>
+          <w:p>
+            <w:r>
+              <w:lastRenderedPageBreak/>
+              <w:t>07/01/2017</w:t>
+            </w:r>
+          </w:p>
+        </w:tc>
+        <w:tc>
+          <w:tcPr>
+            <w:tcW w:w="992" w:type="dxa"/>
+          </w:tcPr>
+          <w:p>
+            <w:pPr>
+              <w:cnfStyle w:val="000000000000" w:firstRow="0" w:lastRow="0" w:firstColumn="0" w:lastColumn="0" w:oddVBand="0" w:evenVBand="0" w:oddHBand="0" w:evenHBand="0" w:firstRowFirstColumn="0" w:firstRowLastColumn="0" w:lastRowFirstColumn="0" w:lastRowLastColumn="0"/>
+            </w:pPr>
+            <w:r>
+              <w:t>15</w:t>
+            </w:r>
+          </w:p>
+        </w:tc>
+        <w:tc>
+          <w:tcPr>
+            <w:tcW w:w="1276" w:type="dxa"/>
+          </w:tcPr>
+          <w:p>
+            <w:pPr>
+              <w:cnfStyle w:val="000000000000" w:firstRow="0" w:lastRow="0" w:firstColumn="0" w:lastColumn="0" w:oddVBand="0" w:evenVBand="0" w:oddHBand="0" w:evenHBand="0" w:firstRowFirstColumn="0" w:firstRowLastColumn="0" w:lastRowFirstColumn="0" w:lastRowLastColumn="0"/>
+            </w:pPr>
+            <w:r>
+              <w:t>José Gavilán</w:t>
+            </w:r>
+          </w:p>
+        </w:tc>
+        <w:tc>
+          <w:tcPr>
+            <w:tcW w:w="1701" w:type="dxa"/>
+          </w:tcPr>
+          <w:p>
+            <w:pPr>
+              <w:cnfStyle w:val="000000000000" w:firstRow="0" w:lastRow="0" w:firstColumn="0" w:lastColumn="0" w:oddVBand="0" w:evenVBand="0" w:oddHBand="0" w:evenHBand="0" w:firstRowFirstColumn="0" w:firstRowLastColumn="0" w:lastRowFirstColumn="0" w:lastRowLastColumn="0"/>
+            </w:pPr>
+            <w:r>
+              <w:t>Documentación</w:t>
+            </w:r>
+          </w:p>
+        </w:tc>
+        <w:tc>
+          <w:tcPr>
+            <w:tcW w:w="3117" w:type="dxa"/>
+          </w:tcPr>
+          <w:p>
+            <w:pPr>
+              <w:cnfStyle w:val="000000000000" w:firstRow="0" w:lastRow="0" w:firstColumn="0" w:lastColumn="0" w:oddVBand="0" w:evenVBand="0" w:oddHBand="0" w:evenHBand="0" w:firstRowFirstColumn="0" w:firstRowLastColumn="0" w:lastRowFirstColumn="0" w:lastRowLastColumn="0"/>
+              <w:rPr>
+                <w:rFonts w:ascii="Calibri" w:hAnsi="Calibri" w:cs="Calibri"/>
+                <w:color w:val="000000"/>
+              </w:rPr>
+            </w:pPr>
+            <w:r>
+              <w:rPr>
+                <w:rFonts w:ascii="Calibri" w:hAnsi="Calibri" w:cs="Calibri"/>
+                <w:color w:val="000000"/>
+              </w:rPr>
+              <w:t>Revisar el diario en busca de errores y añadidas las tareas que faltaban</w:t>
+            </w:r>
+            <w:bookmarkStart w:id="2" w:name="_GoBack"/>
+            <w:bookmarkEnd w:id="2"/>
           </w:p>
         </w:tc>
       </w:tr>
@@ -11862,7 +12508,6 @@
       </w:pPr>
       <w:bookmarkStart w:id="3" w:name="_Toc471568702"/>
       <w:r>
-        <w:lastRenderedPageBreak/>
         <w:t>Actas de reunión</w:t>
       </w:r>
       <w:bookmarkEnd w:id="3"/>
@@ -12004,7 +12649,15 @@
         <w:pStyle w:val="Prrafodelista"/>
       </w:pPr>
       <w:r>
-        <w:t>Para facilitar la comunicación entre los distintos miembros, se llega al acuerdo de utilizar el servicio de mensajería Telegram, y se crea el grupo en la misma reunión.</w:t>
+        <w:t xml:space="preserve">Para facilitar la comunicación entre los distintos miembros, se llega al acuerdo de utilizar el servicio de mensajería </w:t>
+      </w:r>
+      <w:proofErr w:type="spellStart"/>
+      <w:r>
+        <w:t>Telegram</w:t>
+      </w:r>
+      <w:proofErr w:type="spellEnd"/>
+      <w:r>
+        <w:t>, y se crea el grupo en la misma reunión.</w:t>
       </w:r>
     </w:p>
     <w:p>
@@ -12127,7 +12780,15 @@
         <w:pStyle w:val="Prrafodelista"/>
       </w:pPr>
       <w:r>
-        <w:t>En esta reunión se lleva a cabo una discusión sobre las distintas ramas de las que se compondrá nuestro proyecto. Se decide trabajar en una rama “dev”, y solo cuando la funcionalidad en esta esté probada se juntará con la rama master.</w:t>
+        <w:t>En esta reunión se lleva a cabo una discusión sobre las distintas ramas de las que se compondrá nuestro proyecto. Se decide trabajar en una rama “</w:t>
+      </w:r>
+      <w:proofErr w:type="spellStart"/>
+      <w:r>
+        <w:t>dev</w:t>
+      </w:r>
+      <w:proofErr w:type="spellEnd"/>
+      <w:r>
+        <w:t>”, y solo cuando la funcionalidad en esta esté probada se juntará con la rama master.</w:t>
       </w:r>
     </w:p>
     <w:p>
@@ -12140,7 +12801,15 @@
         <w:pStyle w:val="Prrafodelista"/>
       </w:pPr>
       <w:r>
-        <w:t>Como gestor de incidencias, decidimos usar las mismas issues de GitHub, determi</w:t>
+        <w:t xml:space="preserve">Como gestor de incidencias, decidimos usar las mismas </w:t>
+      </w:r>
+      <w:proofErr w:type="spellStart"/>
+      <w:r>
+        <w:t>issues</w:t>
+      </w:r>
+      <w:proofErr w:type="spellEnd"/>
+      <w:r>
+        <w:t xml:space="preserve"> de GitHub, determi</w:t>
       </w:r>
       <w:r>
         <w:t>nando el proceso detalladamente.</w:t>
@@ -12174,6 +12843,7 @@
       </w:pPr>
       <w:bookmarkStart w:id="6" w:name="_Toc471568705"/>
       <w:r>
+        <w:lastRenderedPageBreak/>
         <w:t>Reunión 15/11/2016</w:t>
       </w:r>
       <w:bookmarkEnd w:id="6"/>
@@ -12250,7 +12920,6 @@
         </w:numPr>
       </w:pPr>
       <w:r>
-        <w:lastRenderedPageBreak/>
         <w:t>Andrés Doncel Ramírez</w:t>
       </w:r>
     </w:p>
@@ -12320,7 +12989,15 @@
         <w:pStyle w:val="Prrafodelista"/>
       </w:pPr>
       <w:r>
-        <w:t xml:space="preserve">También se propone como incremento del proyecto realizar un cambio de Spring a Node. </w:t>
+        <w:t xml:space="preserve">También se propone como incremento del proyecto realizar un cambio de Spring a </w:t>
+      </w:r>
+      <w:proofErr w:type="spellStart"/>
+      <w:r>
+        <w:t>Node</w:t>
+      </w:r>
+      <w:proofErr w:type="spellEnd"/>
+      <w:r>
+        <w:t xml:space="preserve">. </w:t>
       </w:r>
       <w:r>
         <w:t>Una vez discutidos las ventajas y los inconvenientes de dicho cambio, siendo el más importante de ellos que la mayoría de los integrantes del grupo desconocíamos la herramienta, se decide llevarlo a cabo.</w:t>
@@ -12446,7 +13123,15 @@
         <w:pStyle w:val="Prrafodelista"/>
       </w:pPr>
       <w:r>
-        <w:t>El encargado de la integración continua del grupo, Andrés M. Jiménez, nos vuelve a explicar el proceso de integración continua con más detalle que el día anterior a través del grupo de Telegram.</w:t>
+        <w:t xml:space="preserve">El encargado de la integración continua del grupo, Andrés M. Jiménez, nos vuelve a explicar el proceso de integración continua con más detalle que el día anterior a través del grupo de </w:t>
+      </w:r>
+      <w:proofErr w:type="spellStart"/>
+      <w:r>
+        <w:t>Telegram</w:t>
+      </w:r>
+      <w:proofErr w:type="spellEnd"/>
+      <w:r>
+        <w:t>.</w:t>
       </w:r>
     </w:p>
     <w:p>
@@ -12575,6 +13260,7 @@
         </w:numPr>
       </w:pPr>
       <w:r>
+        <w:lastRenderedPageBreak/>
         <w:t>Andrés Doncel Ramírez</w:t>
       </w:r>
     </w:p>
@@ -14696,7 +15382,7 @@
 </file>
 
 <file path=customXml/itemProps2.xml><?xml version="1.0" encoding="utf-8"?>
-<ds:datastoreItem xmlns:ds="http://schemas.openxmlformats.org/officeDocument/2006/customXml" ds:itemID="{24042207-7527-401E-ADA5-B68875207DA9}">
+<ds:datastoreItem xmlns:ds="http://schemas.openxmlformats.org/officeDocument/2006/customXml" ds:itemID="{753994FD-784C-485D-8B2B-70C67F014069}">
   <ds:schemaRefs>
     <ds:schemaRef ds:uri="http://schemas.openxmlformats.org/officeDocument/2006/bibliography"/>
   </ds:schemaRefs>

</xml_diff>

<commit_message>
#10: añadidas las fotos del equipo
</commit_message>
<xml_diff>
--- a/Diario.docx
+++ b/Diario.docx
@@ -21,7 +21,7 @@
             <mc:AlternateContent>
               <mc:Choice Requires="wpg">
                 <w:drawing>
-                  <wp:anchor distT="0" distB="0" distL="114300" distR="114300" simplePos="0" relativeHeight="251662336" behindDoc="0" locked="0" layoutInCell="1" allowOverlap="1" wp14:anchorId="7B1FF07E" wp14:editId="135A0504">
+                  <wp:anchor distT="0" distB="0" distL="114300" distR="114300" simplePos="0" relativeHeight="251662336" behindDoc="0" locked="0" layoutInCell="1" allowOverlap="1" wp14:anchorId="2CD43E39" wp14:editId="6563C89A">
                     <wp:simplePos x="0" y="0"/>
                     <wp:positionH relativeFrom="page">
                       <wp:align>center</wp:align>
@@ -290,7 +290,7 @@
             <mc:AlternateContent>
               <mc:Choice Requires="wps">
                 <w:drawing>
-                  <wp:anchor distT="0" distB="0" distL="114300" distR="114300" simplePos="0" relativeHeight="251660288" behindDoc="0" locked="0" layoutInCell="1" allowOverlap="1" wp14:anchorId="7F7F2C03" wp14:editId="4CC86CD2">
+                  <wp:anchor distT="0" distB="0" distL="114300" distR="114300" simplePos="0" relativeHeight="251660288" behindDoc="0" locked="0" layoutInCell="1" allowOverlap="1" wp14:anchorId="4013A91E" wp14:editId="4D4BB053">
                     <wp:simplePos x="0" y="0"/>
                     <wp:positionH relativeFrom="page">
                       <wp:align>center</wp:align>
@@ -537,7 +537,7 @@
             <mc:AlternateContent>
               <mc:Choice Requires="wps">
                 <w:drawing>
-                  <wp:anchor distT="0" distB="0" distL="114300" distR="114300" simplePos="0" relativeHeight="251661312" behindDoc="0" locked="0" layoutInCell="1" allowOverlap="1" wp14:anchorId="40038656" wp14:editId="6245671C">
+                  <wp:anchor distT="0" distB="0" distL="114300" distR="114300" simplePos="0" relativeHeight="251661312" behindDoc="0" locked="0" layoutInCell="1" allowOverlap="1" wp14:anchorId="6BB8447B" wp14:editId="172804D8">
                     <wp:simplePos x="0" y="0"/>
                     <wp:positionH relativeFrom="page">
                       <wp:align>center</wp:align>
@@ -816,7 +816,7 @@
             <mc:AlternateContent>
               <mc:Choice Requires="wps">
                 <w:drawing>
-                  <wp:anchor distT="0" distB="0" distL="114300" distR="114300" simplePos="0" relativeHeight="251659264" behindDoc="0" locked="0" layoutInCell="1" allowOverlap="1" wp14:anchorId="1B917D28" wp14:editId="377B3528">
+                  <wp:anchor distT="0" distB="0" distL="114300" distR="114300" simplePos="0" relativeHeight="251659264" behindDoc="0" locked="0" layoutInCell="1" allowOverlap="1" wp14:anchorId="754E8425" wp14:editId="603069B0">
                     <wp:simplePos x="0" y="0"/>
                     <wp:positionH relativeFrom="page">
                       <wp:align>center</wp:align>
@@ -1118,7 +1118,7 @@
               <w:r>
                 <w:fldChar w:fldCharType="separate"/>
               </w:r>
-              <w:hyperlink w:anchor="_Toc471568700" w:history="1">
+              <w:hyperlink w:anchor="_Toc471748911" w:history="1">
                 <w:r>
                   <w:rPr>
                     <w:rStyle w:val="Hipervnculo"/>
@@ -1139,7 +1139,7 @@
                     <w:rStyle w:val="Hipervnculo"/>
                     <w:noProof/>
                   </w:rPr>
-                  <w:t>Dedicación de los miembros del grupo</w:t>
+                  <w:t>Miembros del grupo</w:t>
                 </w:r>
                 <w:r>
                   <w:rPr>
@@ -1160,7 +1160,7 @@
                     <w:noProof/>
                     <w:webHidden/>
                   </w:rPr>
-                  <w:instrText xml:space="preserve"> PAGEREF _Toc471568700 \h </w:instrText>
+                  <w:instrText xml:space="preserve"> PAGEREF _Toc471748911 \h </w:instrText>
                 </w:r>
                 <w:r>
                   <w:rPr>
@@ -1204,7 +1204,7 @@
                   <w:lang w:eastAsia="es-ES"/>
                 </w:rPr>
               </w:pPr>
-              <w:hyperlink w:anchor="_Toc471568701" w:history="1">
+              <w:hyperlink w:anchor="_Toc471748912" w:history="1">
                 <w:r>
                   <w:rPr>
                     <w:rStyle w:val="Hipervnculo"/>
@@ -1225,7 +1225,7 @@
                     <w:rStyle w:val="Hipervnculo"/>
                     <w:noProof/>
                   </w:rPr>
-                  <w:t>Tabla de tiempos</w:t>
+                  <w:t>Dedicación de los miembros del grupo</w:t>
                 </w:r>
                 <w:r>
                   <w:rPr>
@@ -1246,7 +1246,7 @@
                     <w:noProof/>
                     <w:webHidden/>
                   </w:rPr>
-                  <w:instrText xml:space="preserve"> PAGEREF _Toc471568701 \h </w:instrText>
+                  <w:instrText xml:space="preserve"> PAGEREF _Toc471748912 \h </w:instrText>
                 </w:r>
                 <w:r>
                   <w:rPr>
@@ -1290,13 +1290,99 @@
                   <w:lang w:eastAsia="es-ES"/>
                 </w:rPr>
               </w:pPr>
-              <w:hyperlink w:anchor="_Toc471568702" w:history="1">
+              <w:hyperlink w:anchor="_Toc471748913" w:history="1">
                 <w:r>
                   <w:rPr>
                     <w:rStyle w:val="Hipervnculo"/>
                     <w:noProof/>
                   </w:rPr>
                   <w:t>3.</w:t>
+                </w:r>
+                <w:r>
+                  <w:rPr>
+                    <w:rFonts w:eastAsiaTheme="minorEastAsia"/>
+                    <w:noProof/>
+                    <w:lang w:eastAsia="es-ES"/>
+                  </w:rPr>
+                  <w:tab/>
+                </w:r>
+                <w:r>
+                  <w:rPr>
+                    <w:rStyle w:val="Hipervnculo"/>
+                    <w:noProof/>
+                  </w:rPr>
+                  <w:t>Tabla de tiempos</w:t>
+                </w:r>
+                <w:r>
+                  <w:rPr>
+                    <w:noProof/>
+                    <w:webHidden/>
+                  </w:rPr>
+                  <w:tab/>
+                </w:r>
+                <w:r>
+                  <w:rPr>
+                    <w:noProof/>
+                    <w:webHidden/>
+                  </w:rPr>
+                  <w:fldChar w:fldCharType="begin"/>
+                </w:r>
+                <w:r>
+                  <w:rPr>
+                    <w:noProof/>
+                    <w:webHidden/>
+                  </w:rPr>
+                  <w:instrText xml:space="preserve"> PAGEREF _Toc471748913 \h </w:instrText>
+                </w:r>
+                <w:r>
+                  <w:rPr>
+                    <w:noProof/>
+                    <w:webHidden/>
+                  </w:rPr>
+                </w:r>
+                <w:r>
+                  <w:rPr>
+                    <w:noProof/>
+                    <w:webHidden/>
+                  </w:rPr>
+                  <w:fldChar w:fldCharType="separate"/>
+                </w:r>
+                <w:r>
+                  <w:rPr>
+                    <w:noProof/>
+                    <w:webHidden/>
+                  </w:rPr>
+                  <w:t>2</w:t>
+                </w:r>
+                <w:r>
+                  <w:rPr>
+                    <w:noProof/>
+                    <w:webHidden/>
+                  </w:rPr>
+                  <w:fldChar w:fldCharType="end"/>
+                </w:r>
+              </w:hyperlink>
+            </w:p>
+            <w:p>
+              <w:pPr>
+                <w:pStyle w:val="TDC1"/>
+                <w:tabs>
+                  <w:tab w:val="left" w:pos="440"/>
+                  <w:tab w:val="right" w:leader="dot" w:pos="8494"/>
+                </w:tabs>
+                <w:rPr>
+                  <w:rFonts w:eastAsiaTheme="minorEastAsia"/>
+                  <w:noProof/>
+                  <w:lang w:eastAsia="es-ES"/>
+                </w:rPr>
+              </w:pPr>
+              <w:hyperlink w:anchor="_Toc471748914" w:history="1">
+                <w:r>
+                  <w:rPr>
+                    <w:rStyle w:val="Hipervnculo"/>
+                    <w:noProof/>
+                  </w:rPr>
+                  <w:t>4.</w:t>
                 </w:r>
                 <w:r>
                   <w:rPr>
@@ -1332,7 +1418,7 @@
                     <w:noProof/>
                     <w:webHidden/>
                   </w:rPr>
-                  <w:instrText xml:space="preserve"> PAGEREF _Toc471568702 \h </w:instrText>
+                  <w:instrText xml:space="preserve"> PAGEREF _Toc471748914 \h </w:instrText>
                 </w:r>
                 <w:r>
                   <w:rPr>
@@ -1376,13 +1462,13 @@
                   <w:lang w:eastAsia="es-ES"/>
                 </w:rPr>
               </w:pPr>
-              <w:hyperlink w:anchor="_Toc471568703" w:history="1">
+              <w:hyperlink w:anchor="_Toc471748915" w:history="1">
                 <w:r>
                   <w:rPr>
                     <w:rStyle w:val="Hipervnculo"/>
                     <w:noProof/>
                   </w:rPr>
-                  <w:t>3.1.</w:t>
+                  <w:t>4.1.</w:t>
                 </w:r>
                 <w:r>
                   <w:rPr>
@@ -1397,7 +1483,21 @@
                     <w:rStyle w:val="Hipervnculo"/>
                     <w:noProof/>
                   </w:rPr>
-                  <w:t>Reunión 07/10/2016</w:t>
+                  <w:t>Reuni</w:t>
+                </w:r>
+                <w:r>
+                  <w:rPr>
+                    <w:rStyle w:val="Hipervnculo"/>
+                    <w:noProof/>
+                  </w:rPr>
+                  <w:t>ó</w:t>
+                </w:r>
+                <w:r>
+                  <w:rPr>
+                    <w:rStyle w:val="Hipervnculo"/>
+                    <w:noProof/>
+                  </w:rPr>
+                  <w:t>n 07/10/2016</w:t>
                 </w:r>
                 <w:r>
                   <w:rPr>
@@ -1418,7 +1518,7 @@
                     <w:noProof/>
                     <w:webHidden/>
                   </w:rPr>
-                  <w:instrText xml:space="preserve"> PAGEREF _Toc471568703 \h </w:instrText>
+                  <w:instrText xml:space="preserve"> PAGEREF _Toc471748915 \h </w:instrText>
                 </w:r>
                 <w:r>
                   <w:rPr>
@@ -1462,13 +1562,13 @@
                   <w:lang w:eastAsia="es-ES"/>
                 </w:rPr>
               </w:pPr>
-              <w:hyperlink w:anchor="_Toc471568704" w:history="1">
+              <w:hyperlink w:anchor="_Toc471748916" w:history="1">
                 <w:r>
                   <w:rPr>
                     <w:rStyle w:val="Hipervnculo"/>
                     <w:noProof/>
                   </w:rPr>
-                  <w:t>3.2.</w:t>
+                  <w:t>4.2.</w:t>
                 </w:r>
                 <w:r>
                   <w:rPr>
@@ -1504,179 +1604,7 @@
                     <w:noProof/>
                     <w:webHidden/>
                   </w:rPr>
-                  <w:instrText xml:space="preserve"> PAGEREF _Toc471568704 \h </w:instrText>
-                </w:r>
-                <w:r>
-                  <w:rPr>
-                    <w:noProof/>
-                    <w:webHidden/>
-                  </w:rPr>
-                </w:r>
-                <w:r>
-                  <w:rPr>
-                    <w:noProof/>
-                    <w:webHidden/>
-                  </w:rPr>
-                  <w:fldChar w:fldCharType="separate"/>
-                </w:r>
-                <w:r>
-                  <w:rPr>
-                    <w:noProof/>
-                    <w:webHidden/>
-                  </w:rPr>
-                  <w:t>10</w:t>
-                </w:r>
-                <w:r>
-                  <w:rPr>
-                    <w:noProof/>
-                    <w:webHidden/>
-                  </w:rPr>
-                  <w:fldChar w:fldCharType="end"/>
-                </w:r>
-              </w:hyperlink>
-            </w:p>
-            <w:p>
-              <w:pPr>
-                <w:pStyle w:val="TDC3"/>
-                <w:tabs>
-                  <w:tab w:val="left" w:pos="1100"/>
-                  <w:tab w:val="right" w:leader="dot" w:pos="8494"/>
-                </w:tabs>
-                <w:rPr>
-                  <w:rFonts w:eastAsiaTheme="minorEastAsia"/>
-                  <w:noProof/>
-                  <w:lang w:eastAsia="es-ES"/>
-                </w:rPr>
-              </w:pPr>
-              <w:hyperlink w:anchor="_Toc471568705" w:history="1">
-                <w:r>
-                  <w:rPr>
-                    <w:rStyle w:val="Hipervnculo"/>
-                    <w:noProof/>
-                  </w:rPr>
-                  <w:t>3.3.</w:t>
-                </w:r>
-                <w:r>
-                  <w:rPr>
-                    <w:rFonts w:eastAsiaTheme="minorEastAsia"/>
-                    <w:noProof/>
-                    <w:lang w:eastAsia="es-ES"/>
-                  </w:rPr>
-                  <w:tab/>
-                </w:r>
-                <w:r>
-                  <w:rPr>
-                    <w:rStyle w:val="Hipervnculo"/>
-                    <w:noProof/>
-                  </w:rPr>
-                  <w:t>Reunión 15/11/2016</w:t>
-                </w:r>
-                <w:r>
-                  <w:rPr>
-                    <w:noProof/>
-                    <w:webHidden/>
-                  </w:rPr>
-                  <w:tab/>
-                </w:r>
-                <w:r>
-                  <w:rPr>
-                    <w:noProof/>
-                    <w:webHidden/>
-                  </w:rPr>
-                  <w:fldChar w:fldCharType="begin"/>
-                </w:r>
-                <w:r>
-                  <w:rPr>
-                    <w:noProof/>
-                    <w:webHidden/>
-                  </w:rPr>
-                  <w:instrText xml:space="preserve"> PAGEREF _Toc471568705 \h </w:instrText>
-                </w:r>
-                <w:r>
-                  <w:rPr>
-                    <w:noProof/>
-                    <w:webHidden/>
-                  </w:rPr>
-                </w:r>
-                <w:r>
-                  <w:rPr>
-                    <w:noProof/>
-                    <w:webHidden/>
-                  </w:rPr>
-                  <w:fldChar w:fldCharType="separate"/>
-                </w:r>
-                <w:r>
-                  <w:rPr>
-                    <w:noProof/>
-                    <w:webHidden/>
-                  </w:rPr>
-                  <w:t>10</w:t>
-                </w:r>
-                <w:r>
-                  <w:rPr>
-                    <w:noProof/>
-                    <w:webHidden/>
-                  </w:rPr>
-                  <w:fldChar w:fldCharType="end"/>
-                </w:r>
-              </w:hyperlink>
-            </w:p>
-            <w:p>
-              <w:pPr>
-                <w:pStyle w:val="TDC3"/>
-                <w:tabs>
-                  <w:tab w:val="left" w:pos="1100"/>
-                  <w:tab w:val="right" w:leader="dot" w:pos="8494"/>
-                </w:tabs>
-                <w:rPr>
-                  <w:rFonts w:eastAsiaTheme="minorEastAsia"/>
-                  <w:noProof/>
-                  <w:lang w:eastAsia="es-ES"/>
-                </w:rPr>
-              </w:pPr>
-              <w:hyperlink w:anchor="_Toc471568706" w:history="1">
-                <w:r>
-                  <w:rPr>
-                    <w:rStyle w:val="Hipervnculo"/>
-                    <w:noProof/>
-                  </w:rPr>
-                  <w:t>3.4.</w:t>
-                </w:r>
-                <w:r>
-                  <w:rPr>
-                    <w:rFonts w:eastAsiaTheme="minorEastAsia"/>
-                    <w:noProof/>
-                    <w:lang w:eastAsia="es-ES"/>
-                  </w:rPr>
-                  <w:tab/>
-                </w:r>
-                <w:r>
-                  <w:rPr>
-                    <w:rStyle w:val="Hipervnculo"/>
-                    <w:noProof/>
-                  </w:rPr>
-                  <w:t>Reunión 24/11/2016</w:t>
-                </w:r>
-                <w:r>
-                  <w:rPr>
-                    <w:noProof/>
-                    <w:webHidden/>
-                  </w:rPr>
-                  <w:tab/>
-                </w:r>
-                <w:r>
-                  <w:rPr>
-                    <w:noProof/>
-                    <w:webHidden/>
-                  </w:rPr>
-                  <w:fldChar w:fldCharType="begin"/>
-                </w:r>
-                <w:r>
-                  <w:rPr>
-                    <w:noProof/>
-                    <w:webHidden/>
-                  </w:rPr>
-                  <w:instrText xml:space="preserve"> PAGEREF _Toc471568706 \h </w:instrText>
+                  <w:instrText xml:space="preserve"> PAGEREF _Toc471748916 \h </w:instrText>
                 </w:r>
                 <w:r>
                   <w:rPr>
@@ -1720,13 +1648,185 @@
                   <w:lang w:eastAsia="es-ES"/>
                 </w:rPr>
               </w:pPr>
-              <w:hyperlink w:anchor="_Toc471568707" w:history="1">
+              <w:hyperlink w:anchor="_Toc471748917" w:history="1">
                 <w:r>
                   <w:rPr>
                     <w:rStyle w:val="Hipervnculo"/>
                     <w:noProof/>
                   </w:rPr>
-                  <w:t>3.5.</w:t>
+                  <w:t>4.3.</w:t>
+                </w:r>
+                <w:r>
+                  <w:rPr>
+                    <w:rFonts w:eastAsiaTheme="minorEastAsia"/>
+                    <w:noProof/>
+                    <w:lang w:eastAsia="es-ES"/>
+                  </w:rPr>
+                  <w:tab/>
+                </w:r>
+                <w:r>
+                  <w:rPr>
+                    <w:rStyle w:val="Hipervnculo"/>
+                    <w:noProof/>
+                  </w:rPr>
+                  <w:t>Reunión 15/11/2016</w:t>
+                </w:r>
+                <w:r>
+                  <w:rPr>
+                    <w:noProof/>
+                    <w:webHidden/>
+                  </w:rPr>
+                  <w:tab/>
+                </w:r>
+                <w:r>
+                  <w:rPr>
+                    <w:noProof/>
+                    <w:webHidden/>
+                  </w:rPr>
+                  <w:fldChar w:fldCharType="begin"/>
+                </w:r>
+                <w:r>
+                  <w:rPr>
+                    <w:noProof/>
+                    <w:webHidden/>
+                  </w:rPr>
+                  <w:instrText xml:space="preserve"> PAGEREF _Toc471748917 \h </w:instrText>
+                </w:r>
+                <w:r>
+                  <w:rPr>
+                    <w:noProof/>
+                    <w:webHidden/>
+                  </w:rPr>
+                </w:r>
+                <w:r>
+                  <w:rPr>
+                    <w:noProof/>
+                    <w:webHidden/>
+                  </w:rPr>
+                  <w:fldChar w:fldCharType="separate"/>
+                </w:r>
+                <w:r>
+                  <w:rPr>
+                    <w:noProof/>
+                    <w:webHidden/>
+                  </w:rPr>
+                  <w:t>11</w:t>
+                </w:r>
+                <w:r>
+                  <w:rPr>
+                    <w:noProof/>
+                    <w:webHidden/>
+                  </w:rPr>
+                  <w:fldChar w:fldCharType="end"/>
+                </w:r>
+              </w:hyperlink>
+            </w:p>
+            <w:p>
+              <w:pPr>
+                <w:pStyle w:val="TDC3"/>
+                <w:tabs>
+                  <w:tab w:val="left" w:pos="1100"/>
+                  <w:tab w:val="right" w:leader="dot" w:pos="8494"/>
+                </w:tabs>
+                <w:rPr>
+                  <w:rFonts w:eastAsiaTheme="minorEastAsia"/>
+                  <w:noProof/>
+                  <w:lang w:eastAsia="es-ES"/>
+                </w:rPr>
+              </w:pPr>
+              <w:hyperlink w:anchor="_Toc471748918" w:history="1">
+                <w:r>
+                  <w:rPr>
+                    <w:rStyle w:val="Hipervnculo"/>
+                    <w:noProof/>
+                  </w:rPr>
+                  <w:t>4.4.</w:t>
+                </w:r>
+                <w:r>
+                  <w:rPr>
+                    <w:rFonts w:eastAsiaTheme="minorEastAsia"/>
+                    <w:noProof/>
+                    <w:lang w:eastAsia="es-ES"/>
+                  </w:rPr>
+                  <w:tab/>
+                </w:r>
+                <w:r>
+                  <w:rPr>
+                    <w:rStyle w:val="Hipervnculo"/>
+                    <w:noProof/>
+                  </w:rPr>
+                  <w:t>Reunión 24/11/2016</w:t>
+                </w:r>
+                <w:r>
+                  <w:rPr>
+                    <w:noProof/>
+                    <w:webHidden/>
+                  </w:rPr>
+                  <w:tab/>
+                </w:r>
+                <w:r>
+                  <w:rPr>
+                    <w:noProof/>
+                    <w:webHidden/>
+                  </w:rPr>
+                  <w:fldChar w:fldCharType="begin"/>
+                </w:r>
+                <w:r>
+                  <w:rPr>
+                    <w:noProof/>
+                    <w:webHidden/>
+                  </w:rPr>
+                  <w:instrText xml:space="preserve"> PAGEREF _Toc471748918 \h </w:instrText>
+                </w:r>
+                <w:r>
+                  <w:rPr>
+                    <w:noProof/>
+                    <w:webHidden/>
+                  </w:rPr>
+                </w:r>
+                <w:r>
+                  <w:rPr>
+                    <w:noProof/>
+                    <w:webHidden/>
+                  </w:rPr>
+                  <w:fldChar w:fldCharType="separate"/>
+                </w:r>
+                <w:r>
+                  <w:rPr>
+                    <w:noProof/>
+                    <w:webHidden/>
+                  </w:rPr>
+                  <w:t>12</w:t>
+                </w:r>
+                <w:r>
+                  <w:rPr>
+                    <w:noProof/>
+                    <w:webHidden/>
+                  </w:rPr>
+                  <w:fldChar w:fldCharType="end"/>
+                </w:r>
+              </w:hyperlink>
+            </w:p>
+            <w:p>
+              <w:pPr>
+                <w:pStyle w:val="TDC3"/>
+                <w:tabs>
+                  <w:tab w:val="left" w:pos="1100"/>
+                  <w:tab w:val="right" w:leader="dot" w:pos="8494"/>
+                </w:tabs>
+                <w:rPr>
+                  <w:rFonts w:eastAsiaTheme="minorEastAsia"/>
+                  <w:noProof/>
+                  <w:lang w:eastAsia="es-ES"/>
+                </w:rPr>
+              </w:pPr>
+              <w:hyperlink w:anchor="_Toc471748919" w:history="1">
+                <w:r>
+                  <w:rPr>
+                    <w:rStyle w:val="Hipervnculo"/>
+                    <w:noProof/>
+                  </w:rPr>
+                  <w:t>4.5.</w:t>
                 </w:r>
                 <w:r>
                   <w:rPr>
@@ -1762,7 +1862,7 @@
                     <w:noProof/>
                     <w:webHidden/>
                   </w:rPr>
-                  <w:instrText xml:space="preserve"> PAGEREF _Toc471568707 \h </w:instrText>
+                  <w:instrText xml:space="preserve"> PAGEREF _Toc471748919 \h </w:instrText>
                 </w:r>
                 <w:r>
                   <w:rPr>
@@ -1782,7 +1882,7 @@
                     <w:noProof/>
                     <w:webHidden/>
                   </w:rPr>
-                  <w:t>11</w:t>
+                  <w:t>12</w:t>
                 </w:r>
                 <w:r>
                   <w:rPr>
@@ -1820,11 +1920,399 @@
           <w:numId w:val="9"/>
         </w:numPr>
       </w:pPr>
-      <w:bookmarkStart w:id="0" w:name="_Toc471568700"/>
+      <w:bookmarkStart w:id="0" w:name="_Toc471748911"/>
+      <w:r>
+        <w:t>Miembros del grupo</w:t>
+      </w:r>
+      <w:bookmarkEnd w:id="0"/>
+    </w:p>
+    <w:p/>
+    <w:p>
+      <w:pPr>
+        <w:keepNext/>
+        <w:jc w:val="center"/>
+      </w:pPr>
+      <w:r>
+        <w:rPr>
+          <w:noProof/>
+          <w:lang w:eastAsia="es-ES"/>
+        </w:rPr>
+        <w:drawing>
+          <wp:inline distT="0" distB="0" distL="0" distR="0" wp14:anchorId="3C5374A8" wp14:editId="68AF2433">
+            <wp:extent cx="1440000" cy="1440000"/>
+            <wp:effectExtent l="0" t="0" r="8255" b="8255"/>
+            <wp:docPr id="7" name="Imagen 7" descr="C:\Users\Andrés\Documents\Curso 2016-2017\1 Cuatrimestre\EGC\Trabajo 1617\anddonram.jpg"/>
+            <wp:cNvGraphicFramePr>
+              <a:graphicFrameLocks xmlns:a="http://schemas.openxmlformats.org/drawingml/2006/main" noChangeAspect="1"/>
+            </wp:cNvGraphicFramePr>
+            <a:graphic xmlns:a="http://schemas.openxmlformats.org/drawingml/2006/main">
+              <a:graphicData uri="http://schemas.openxmlformats.org/drawingml/2006/picture">
+                <pic:pic xmlns:pic="http://schemas.openxmlformats.org/drawingml/2006/picture">
+                  <pic:nvPicPr>
+                    <pic:cNvPr id="0" name="Picture 67" descr="C:\Users\Andrés\Documents\Curso 2016-2017\1 Cuatrimestre\EGC\Trabajo 1617\anddonram.jpg"/>
+                    <pic:cNvPicPr>
+                      <a:picLocks noChangeAspect="1" noChangeArrowheads="1"/>
+                    </pic:cNvPicPr>
+                  </pic:nvPicPr>
+                  <pic:blipFill>
+                    <a:blip r:embed="rId9">
+                      <a:extLst>
+                        <a:ext uri="{28A0092B-C50C-407E-A947-70E740481C1C}">
+                          <a14:useLocalDpi xmlns:a14="http://schemas.microsoft.com/office/drawing/2010/main" val="0"/>
+                        </a:ext>
+                      </a:extLst>
+                    </a:blip>
+                    <a:srcRect/>
+                    <a:stretch>
+                      <a:fillRect/>
+                    </a:stretch>
+                  </pic:blipFill>
+                  <pic:spPr bwMode="auto">
+                    <a:xfrm>
+                      <a:off x="0" y="0"/>
+                      <a:ext cx="1440000" cy="1440000"/>
+                    </a:xfrm>
+                    <a:prstGeom prst="rect">
+                      <a:avLst/>
+                    </a:prstGeom>
+                    <a:noFill/>
+                    <a:ln>
+                      <a:noFill/>
+                    </a:ln>
+                  </pic:spPr>
+                </pic:pic>
+              </a:graphicData>
+            </a:graphic>
+          </wp:inline>
+        </w:drawing>
+      </w:r>
+      <w:r>
+        <w:tab/>
+      </w:r>
+      <w:r>
+        <w:rPr>
+          <w:noProof/>
+          <w:lang w:eastAsia="es-ES"/>
+        </w:rPr>
+        <w:drawing>
+          <wp:inline distT="0" distB="0" distL="0" distR="0" wp14:anchorId="220CAA32" wp14:editId="5AEA08B1">
+            <wp:extent cx="1450972" cy="1440000"/>
+            <wp:effectExtent l="0" t="0" r="0" b="8255"/>
+            <wp:docPr id="10" name="Imagen 10" descr="C:\Users\Andrés\Documents\Curso 2016-2017\1 Cuatrimestre\EGC\Trabajo 1617\josgavrui1.jpg"/>
+            <wp:cNvGraphicFramePr>
+              <a:graphicFrameLocks xmlns:a="http://schemas.openxmlformats.org/drawingml/2006/main" noChangeAspect="1"/>
+            </wp:cNvGraphicFramePr>
+            <a:graphic xmlns:a="http://schemas.openxmlformats.org/drawingml/2006/main">
+              <a:graphicData uri="http://schemas.openxmlformats.org/drawingml/2006/picture">
+                <pic:pic xmlns:pic="http://schemas.openxmlformats.org/drawingml/2006/picture">
+                  <pic:nvPicPr>
+                    <pic:cNvPr id="0" name="Picture 70" descr="C:\Users\Andrés\Documents\Curso 2016-2017\1 Cuatrimestre\EGC\Trabajo 1617\josgavrui1.jpg"/>
+                    <pic:cNvPicPr>
+                      <a:picLocks noChangeAspect="1" noChangeArrowheads="1"/>
+                    </pic:cNvPicPr>
+                  </pic:nvPicPr>
+                  <pic:blipFill>
+                    <a:blip r:embed="rId10">
+                      <a:extLst>
+                        <a:ext uri="{28A0092B-C50C-407E-A947-70E740481C1C}">
+                          <a14:useLocalDpi xmlns:a14="http://schemas.microsoft.com/office/drawing/2010/main" val="0"/>
+                        </a:ext>
+                      </a:extLst>
+                    </a:blip>
+                    <a:srcRect/>
+                    <a:stretch>
+                      <a:fillRect/>
+                    </a:stretch>
+                  </pic:blipFill>
+                  <pic:spPr bwMode="auto">
+                    <a:xfrm>
+                      <a:off x="0" y="0"/>
+                      <a:ext cx="1450972" cy="1440000"/>
+                    </a:xfrm>
+                    <a:prstGeom prst="rect">
+                      <a:avLst/>
+                    </a:prstGeom>
+                    <a:noFill/>
+                    <a:ln>
+                      <a:noFill/>
+                    </a:ln>
+                  </pic:spPr>
+                </pic:pic>
+              </a:graphicData>
+            </a:graphic>
+          </wp:inline>
+        </w:drawing>
+      </w:r>
+      <w:r>
+        <w:tab/>
+      </w:r>
+      <w:r>
+        <w:rPr>
+          <w:noProof/>
+          <w:lang w:eastAsia="es-ES"/>
+        </w:rPr>
+        <w:drawing>
+          <wp:inline distT="0" distB="0" distL="0" distR="0" wp14:anchorId="5F5C67E8" wp14:editId="770B27EA">
+            <wp:extent cx="1440000" cy="1440000"/>
+            <wp:effectExtent l="0" t="0" r="8255" b="8255"/>
+            <wp:docPr id="8" name="Imagen 8" descr="C:\Users\Andrés\Documents\Curso 2016-2017\1 Cuatrimestre\EGC\Trabajo 1617\andjimrio.jpg"/>
+            <wp:cNvGraphicFramePr>
+              <a:graphicFrameLocks xmlns:a="http://schemas.openxmlformats.org/drawingml/2006/main" noChangeAspect="1"/>
+            </wp:cNvGraphicFramePr>
+            <a:graphic xmlns:a="http://schemas.openxmlformats.org/drawingml/2006/main">
+              <a:graphicData uri="http://schemas.openxmlformats.org/drawingml/2006/picture">
+                <pic:pic xmlns:pic="http://schemas.openxmlformats.org/drawingml/2006/picture">
+                  <pic:nvPicPr>
+                    <pic:cNvPr id="0" name="Picture 68" descr="C:\Users\Andrés\Documents\Curso 2016-2017\1 Cuatrimestre\EGC\Trabajo 1617\andjimrio.jpg"/>
+                    <pic:cNvPicPr>
+                      <a:picLocks noChangeAspect="1" noChangeArrowheads="1"/>
+                    </pic:cNvPicPr>
+                  </pic:nvPicPr>
+                  <pic:blipFill>
+                    <a:blip r:embed="rId11">
+                      <a:extLst>
+                        <a:ext uri="{28A0092B-C50C-407E-A947-70E740481C1C}">
+                          <a14:useLocalDpi xmlns:a14="http://schemas.microsoft.com/office/drawing/2010/main" val="0"/>
+                        </a:ext>
+                      </a:extLst>
+                    </a:blip>
+                    <a:srcRect/>
+                    <a:stretch>
+                      <a:fillRect/>
+                    </a:stretch>
+                  </pic:blipFill>
+                  <pic:spPr bwMode="auto">
+                    <a:xfrm>
+                      <a:off x="0" y="0"/>
+                      <a:ext cx="1440000" cy="1440000"/>
+                    </a:xfrm>
+                    <a:prstGeom prst="rect">
+                      <a:avLst/>
+                    </a:prstGeom>
+                    <a:noFill/>
+                    <a:ln>
+                      <a:noFill/>
+                    </a:ln>
+                  </pic:spPr>
+                </pic:pic>
+              </a:graphicData>
+            </a:graphic>
+          </wp:inline>
+        </w:drawing>
+      </w:r>
+    </w:p>
+    <w:p>
+      <w:pPr>
+        <w:pStyle w:val="Descripcin"/>
+        <w:ind w:firstLine="708"/>
+      </w:pPr>
+      <w:r>
+        <w:rPr>
+          <w:noProof/>
+        </w:rPr>
+        <w:t>Andrés Doncel</w:t>
+      </w:r>
+      <w:r>
+        <w:rPr>
+          <w:noProof/>
+        </w:rPr>
+        <w:tab/>
+      </w:r>
+      <w:r>
+        <w:rPr>
+          <w:noProof/>
+        </w:rPr>
+        <w:tab/>
+      </w:r>
+      <w:r>
+        <w:rPr>
+          <w:noProof/>
+        </w:rPr>
+        <w:tab/>
+        <w:t xml:space="preserve">      </w:t>
+      </w:r>
+      <w:r>
+        <w:t>José Gavilán</w:t>
+      </w:r>
+      <w:r>
+        <w:tab/>
+      </w:r>
+      <w:r>
+        <w:tab/>
+      </w:r>
+      <w:r>
+        <w:tab/>
+        <w:t>Andrés Miguel Jiménez</w:t>
+      </w:r>
+    </w:p>
+    <w:p>
+      <w:pPr>
+        <w:jc w:val="center"/>
+      </w:pPr>
+      <w:r>
+        <w:rPr>
+          <w:noProof/>
+          <w:lang w:eastAsia="es-ES"/>
+        </w:rPr>
+        <w:drawing>
+          <wp:inline distT="0" distB="0" distL="0" distR="0" wp14:anchorId="020726C9" wp14:editId="67679A59">
+            <wp:extent cx="1440000" cy="1440000"/>
+            <wp:effectExtent l="0" t="0" r="8255" b="8255"/>
+            <wp:docPr id="9" name="Imagen 9" descr="C:\Users\Andrés\Documents\Curso 2016-2017\1 Cuatrimestre\EGC\Trabajo 1617\evamenmon.jpg"/>
+            <wp:cNvGraphicFramePr>
+              <a:graphicFrameLocks xmlns:a="http://schemas.openxmlformats.org/drawingml/2006/main" noChangeAspect="1"/>
+            </wp:cNvGraphicFramePr>
+            <a:graphic xmlns:a="http://schemas.openxmlformats.org/drawingml/2006/main">
+              <a:graphicData uri="http://schemas.openxmlformats.org/drawingml/2006/picture">
+                <pic:pic xmlns:pic="http://schemas.openxmlformats.org/drawingml/2006/picture">
+                  <pic:nvPicPr>
+                    <pic:cNvPr id="0" name="Picture 69" descr="C:\Users\Andrés\Documents\Curso 2016-2017\1 Cuatrimestre\EGC\Trabajo 1617\evamenmon.jpg"/>
+                    <pic:cNvPicPr>
+                      <a:picLocks noChangeAspect="1" noChangeArrowheads="1"/>
+                    </pic:cNvPicPr>
+                  </pic:nvPicPr>
+                  <pic:blipFill>
+                    <a:blip r:embed="rId12">
+                      <a:extLst>
+                        <a:ext uri="{28A0092B-C50C-407E-A947-70E740481C1C}">
+                          <a14:useLocalDpi xmlns:a14="http://schemas.microsoft.com/office/drawing/2010/main" val="0"/>
+                        </a:ext>
+                      </a:extLst>
+                    </a:blip>
+                    <a:srcRect/>
+                    <a:stretch>
+                      <a:fillRect/>
+                    </a:stretch>
+                  </pic:blipFill>
+                  <pic:spPr bwMode="auto">
+                    <a:xfrm>
+                      <a:off x="0" y="0"/>
+                      <a:ext cx="1440000" cy="1440000"/>
+                    </a:xfrm>
+                    <a:prstGeom prst="rect">
+                      <a:avLst/>
+                    </a:prstGeom>
+                    <a:noFill/>
+                    <a:ln>
+                      <a:noFill/>
+                    </a:ln>
+                  </pic:spPr>
+                </pic:pic>
+              </a:graphicData>
+            </a:graphic>
+          </wp:inline>
+        </w:drawing>
+      </w:r>
+      <w:r>
+        <w:tab/>
+      </w:r>
+      <w:r>
+        <w:rPr>
+          <w:noProof/>
+          <w:lang w:eastAsia="es-ES"/>
+        </w:rPr>
+        <w:drawing>
+          <wp:inline distT="0" distB="0" distL="0" distR="0" wp14:anchorId="0C99446B" wp14:editId="6EE27F8E">
+            <wp:extent cx="1440000" cy="1440000"/>
+            <wp:effectExtent l="0" t="0" r="8255" b="8255"/>
+            <wp:docPr id="6" name="Imagen 6" descr="C:\Users\Andrés\Documents\Curso 2016-2017\1 Cuatrimestre\EGC\Trabajo 1617\josramgon3.jpg"/>
+            <wp:cNvGraphicFramePr>
+              <a:graphicFrameLocks xmlns:a="http://schemas.openxmlformats.org/drawingml/2006/main" noChangeAspect="1"/>
+            </wp:cNvGraphicFramePr>
+            <a:graphic xmlns:a="http://schemas.openxmlformats.org/drawingml/2006/main">
+              <a:graphicData uri="http://schemas.openxmlformats.org/drawingml/2006/picture">
+                <pic:pic xmlns:pic="http://schemas.openxmlformats.org/drawingml/2006/picture">
+                  <pic:nvPicPr>
+                    <pic:cNvPr id="0" name="Picture 66" descr="C:\Users\Andrés\Documents\Curso 2016-2017\1 Cuatrimestre\EGC\Trabajo 1617\josramgon3.jpg"/>
+                    <pic:cNvPicPr>
+                      <a:picLocks noChangeAspect="1" noChangeArrowheads="1"/>
+                    </pic:cNvPicPr>
+                  </pic:nvPicPr>
+                  <pic:blipFill>
+                    <a:blip r:embed="rId13">
+                      <a:extLst>
+                        <a:ext uri="{28A0092B-C50C-407E-A947-70E740481C1C}">
+                          <a14:useLocalDpi xmlns:a14="http://schemas.microsoft.com/office/drawing/2010/main" val="0"/>
+                        </a:ext>
+                      </a:extLst>
+                    </a:blip>
+                    <a:srcRect/>
+                    <a:stretch>
+                      <a:fillRect/>
+                    </a:stretch>
+                  </pic:blipFill>
+                  <pic:spPr bwMode="auto">
+                    <a:xfrm>
+                      <a:off x="0" y="0"/>
+                      <a:ext cx="1440000" cy="1440000"/>
+                    </a:xfrm>
+                    <a:prstGeom prst="rect">
+                      <a:avLst/>
+                    </a:prstGeom>
+                    <a:noFill/>
+                    <a:ln>
+                      <a:noFill/>
+                    </a:ln>
+                  </pic:spPr>
+                </pic:pic>
+              </a:graphicData>
+            </a:graphic>
+          </wp:inline>
+        </w:drawing>
+      </w:r>
+    </w:p>
+    <w:p>
+      <w:pPr>
+        <w:pStyle w:val="Descripcin"/>
+      </w:pPr>
+      <w:r>
+        <w:rPr>
+          <w:noProof/>
+        </w:rPr>
+        <w:tab/>
+      </w:r>
+      <w:r>
+        <w:rPr>
+          <w:noProof/>
+        </w:rPr>
+        <w:tab/>
+      </w:r>
+      <w:r>
+        <w:rPr>
+          <w:noProof/>
+        </w:rPr>
+        <w:tab/>
+      </w:r>
+      <w:r>
+        <w:t>Eva Menéndez</w:t>
+      </w:r>
+      <w:r>
+        <w:tab/>
+      </w:r>
+      <w:r>
+        <w:tab/>
+      </w:r>
+      <w:r>
+        <w:tab/>
+      </w:r>
+      <w:r>
+        <w:t>José Renato Ramos</w:t>
+      </w:r>
+    </w:p>
+    <w:p/>
+    <w:p>
+      <w:pPr>
+        <w:pStyle w:val="Ttulo1"/>
+        <w:numPr>
+          <w:ilvl w:val="0"/>
+          <w:numId w:val="9"/>
+        </w:numPr>
+      </w:pPr>
+      <w:bookmarkStart w:id="1" w:name="_Toc471748912"/>
       <w:r>
         <w:t>Dedicación de los miembros del grupo</w:t>
       </w:r>
-      <w:bookmarkEnd w:id="0"/>
+      <w:bookmarkEnd w:id="1"/>
     </w:p>
     <w:p/>
     <w:tbl>
@@ -2018,11 +2506,11 @@
           <w:numId w:val="9"/>
         </w:numPr>
       </w:pPr>
-      <w:bookmarkStart w:id="1" w:name="_Toc471568701"/>
+      <w:bookmarkStart w:id="2" w:name="_Toc471748913"/>
       <w:r>
         <w:t>Tabla de tiempos</w:t>
       </w:r>
-      <w:bookmarkEnd w:id="1"/>
+      <w:bookmarkEnd w:id="2"/>
     </w:p>
     <w:p/>
     <w:tbl>
@@ -2257,6 +2745,7 @@
           </w:tcPr>
           <w:p>
             <w:r>
+              <w:lastRenderedPageBreak/>
               <w:t>10/10/2016</w:t>
             </w:r>
           </w:p>
@@ -2862,7 +3351,6 @@
           </w:tcPr>
           <w:p>
             <w:r>
-              <w:lastRenderedPageBreak/>
               <w:t>06/11/2016</w:t>
             </w:r>
           </w:p>
@@ -3470,6 +3958,7 @@
           </w:tcPr>
           <w:p>
             <w:r>
+              <w:lastRenderedPageBreak/>
               <w:t>15/11/2016</w:t>
             </w:r>
           </w:p>
@@ -4297,11 +4786,7 @@
             </w:r>
             <w:proofErr w:type="spellEnd"/>
             <w:r>
-              <w:t xml:space="preserve"> para nombrar a Andrés M. Jiménez </w:t>
-            </w:r>
-            <w:r>
-              <w:lastRenderedPageBreak/>
-              <w:t>encargado de la integración continua.</w:t>
+              <w:t xml:space="preserve"> para nombrar a Andrés M. Jiménez encargado de la integración continua.</w:t>
             </w:r>
           </w:p>
         </w:tc>
@@ -4317,7 +4802,6 @@
           </w:tcPr>
           <w:p>
             <w:r>
-              <w:lastRenderedPageBreak/>
               <w:t>21/11/2016</w:t>
             </w:r>
           </w:p>
@@ -4753,6 +5237,7 @@
           </w:tcPr>
           <w:p>
             <w:r>
+              <w:lastRenderedPageBreak/>
               <w:t>23/11/2016</w:t>
             </w:r>
           </w:p>
@@ -5526,7 +6011,6 @@
           </w:tcPr>
           <w:p>
             <w:r>
-              <w:lastRenderedPageBreak/>
               <w:t>24/11/2016</w:t>
             </w:r>
           </w:p>
@@ -6177,6 +6661,7 @@
           </w:tcPr>
           <w:p>
             <w:r>
+              <w:lastRenderedPageBreak/>
               <w:t>30/11/2016</w:t>
             </w:r>
           </w:p>
@@ -7024,7 +7509,6 @@
           </w:tcPr>
           <w:p>
             <w:r>
-              <w:lastRenderedPageBreak/>
               <w:t>08/12/2016</w:t>
             </w:r>
           </w:p>
@@ -7505,6 +7989,7 @@
           </w:tcPr>
           <w:p>
             <w:r>
+              <w:lastRenderedPageBreak/>
               <w:t>09/12/2016</w:t>
             </w:r>
           </w:p>
@@ -8362,7 +8847,6 @@
           </w:tcPr>
           <w:p>
             <w:r>
-              <w:lastRenderedPageBreak/>
               <w:t>17/12/2016</w:t>
             </w:r>
           </w:p>
@@ -8925,6 +9409,7 @@
           </w:tcPr>
           <w:p>
             <w:r>
+              <w:lastRenderedPageBreak/>
               <w:t>20/12/2016</w:t>
             </w:r>
           </w:p>
@@ -9773,7 +10258,6 @@
           </w:tcPr>
           <w:p>
             <w:r>
-              <w:lastRenderedPageBreak/>
               <w:t>25/12/2016</w:t>
             </w:r>
           </w:p>
@@ -10176,6 +10660,7 @@
               <w:cnfStyle w:val="000000100000" w:firstRow="0" w:lastRow="0" w:firstColumn="0" w:lastColumn="0" w:oddVBand="0" w:evenVBand="0" w:oddHBand="1" w:evenHBand="0" w:firstRowFirstColumn="0" w:firstRowLastColumn="0" w:lastRowFirstColumn="0" w:lastRowLastColumn="0"/>
             </w:pPr>
             <w:r>
+              <w:lastRenderedPageBreak/>
               <w:t>Leer el mensaje del canal de EGC y todas las explicaciones que en él se indican.</w:t>
             </w:r>
           </w:p>
@@ -10189,6 +10674,7 @@
           </w:tcPr>
           <w:p>
             <w:r>
+              <w:lastRenderedPageBreak/>
               <w:t>27/12/2016</w:t>
             </w:r>
           </w:p>
@@ -10954,7 +11440,6 @@
           </w:tcPr>
           <w:p>
             <w:r>
-              <w:lastRenderedPageBreak/>
               <w:t>30/12/2016</w:t>
             </w:r>
           </w:p>
@@ -11517,6 +12002,7 @@
           </w:tcPr>
           <w:p>
             <w:r>
+              <w:lastRenderedPageBreak/>
               <w:t>02/01/2017</w:t>
             </w:r>
           </w:p>
@@ -12427,7 +12913,6 @@
           </w:tcPr>
           <w:p>
             <w:r>
-              <w:lastRenderedPageBreak/>
               <w:t>07/01/2017</w:t>
             </w:r>
           </w:p>
@@ -12490,8 +12975,6 @@
               </w:rPr>
               <w:t>Revisar el diario en busca de errores y añadidas las tareas que faltaban</w:t>
             </w:r>
-            <w:bookmarkStart w:id="2" w:name="_GoBack"/>
-            <w:bookmarkEnd w:id="2"/>
           </w:p>
         </w:tc>
       </w:tr>
@@ -12506,7 +12989,7 @@
           <w:numId w:val="9"/>
         </w:numPr>
       </w:pPr>
-      <w:bookmarkStart w:id="3" w:name="_Toc471568702"/>
+      <w:bookmarkStart w:id="3" w:name="_Toc471748914"/>
       <w:r>
         <w:t>Actas de reunión</w:t>
       </w:r>
@@ -12523,7 +13006,7 @@
           <w:numId w:val="9"/>
         </w:numPr>
       </w:pPr>
-      <w:bookmarkStart w:id="4" w:name="_Toc471568703"/>
+      <w:bookmarkStart w:id="4" w:name="_Toc471748915"/>
       <w:r>
         <w:t>Reunión 07/10/2016</w:t>
       </w:r>
@@ -12628,8 +13111,10 @@
     <w:p>
       <w:pPr>
         <w:pStyle w:val="Prrafodelista"/>
+        <w:jc w:val="both"/>
       </w:pPr>
       <w:r>
+        <w:lastRenderedPageBreak/>
         <w:t xml:space="preserve">Tras conversaciones informales realizadas en días previos, se lleva a cabo una reunión para formalizar el </w:t>
       </w:r>
       <w:r>
@@ -12642,11 +13127,13 @@
     <w:p>
       <w:pPr>
         <w:pStyle w:val="Prrafodelista"/>
+        <w:jc w:val="both"/>
       </w:pPr>
     </w:p>
     <w:p>
       <w:pPr>
         <w:pStyle w:val="Prrafodelista"/>
+        <w:jc w:val="both"/>
       </w:pPr>
       <w:r>
         <w:t xml:space="preserve">Para facilitar la comunicación entre los distintos miembros, se llega al acuerdo de utilizar el servicio de mensajería </w:t>
@@ -12673,7 +13160,7 @@
           <w:numId w:val="9"/>
         </w:numPr>
       </w:pPr>
-      <w:bookmarkStart w:id="5" w:name="_Toc471568704"/>
+      <w:bookmarkStart w:id="5" w:name="_Toc471748916"/>
       <w:r>
         <w:t>Reunión 06/11/2016</w:t>
       </w:r>
@@ -12778,6 +13265,7 @@
     <w:p>
       <w:pPr>
         <w:pStyle w:val="Prrafodelista"/>
+        <w:jc w:val="both"/>
       </w:pPr>
       <w:r>
         <w:t>En esta reunión se lleva a cabo una discusión sobre las distintas ramas de las que se compondrá nuestro proyecto. Se decide trabajar en una rama “</w:t>
@@ -12794,11 +13282,13 @@
     <w:p>
       <w:pPr>
         <w:pStyle w:val="Prrafodelista"/>
+        <w:jc w:val="both"/>
       </w:pPr>
     </w:p>
     <w:p>
       <w:pPr>
         <w:pStyle w:val="Prrafodelista"/>
+        <w:jc w:val="both"/>
       </w:pPr>
       <w:r>
         <w:t xml:space="preserve">Como gestor de incidencias, decidimos usar las mismas </w:t>
@@ -12818,11 +13308,13 @@
     <w:p>
       <w:pPr>
         <w:pStyle w:val="Prrafodelista"/>
+        <w:jc w:val="both"/>
       </w:pPr>
     </w:p>
     <w:p>
       <w:pPr>
         <w:pStyle w:val="Prrafodelista"/>
+        <w:jc w:val="both"/>
       </w:pPr>
       <w:r>
         <w:t>Además, nos encontramos con un problema inesperado, dos personas desconocidas para nosotros se habían registrado en nuestro grupo de Opera, pero sin informarnos previamente. Tras intercambiar diversos correos con estas dos personas y debatir entre nosotros, llegamos a la conclusión de que, por el momento, no los consideraríamos parte del grupo, y que al día siguiente en clase intentaríamos aclarar lo ocurrido con ellos y con David Benavides.</w:t>
@@ -12841,9 +13333,8 @@
           <w:numId w:val="9"/>
         </w:numPr>
       </w:pPr>
-      <w:bookmarkStart w:id="6" w:name="_Toc471568705"/>
+      <w:bookmarkStart w:id="6" w:name="_Toc471748917"/>
       <w:r>
-        <w:lastRenderedPageBreak/>
         <w:t>Reunión 15/11/2016</w:t>
       </w:r>
       <w:bookmarkEnd w:id="6"/>
@@ -12950,6 +13441,7 @@
     <w:p>
       <w:pPr>
         <w:pStyle w:val="Prrafodelista"/>
+        <w:jc w:val="both"/>
       </w:pPr>
       <w:r>
         <w:t xml:space="preserve">Nuestro jefe de proyecto, </w:t>
@@ -12982,11 +13474,13 @@
     <w:p>
       <w:pPr>
         <w:pStyle w:val="Prrafodelista"/>
+        <w:jc w:val="both"/>
       </w:pPr>
     </w:p>
     <w:p>
       <w:pPr>
         <w:pStyle w:val="Prrafodelista"/>
+        <w:jc w:val="both"/>
       </w:pPr>
       <w:r>
         <w:t xml:space="preserve">También se propone como incremento del proyecto realizar un cambio de Spring a </w:t>
@@ -13000,7 +13494,11 @@
         <w:t xml:space="preserve">. </w:t>
       </w:r>
       <w:r>
-        <w:t>Una vez discutidos las ventajas y los inconvenientes de dicho cambio, siendo el más importante de ellos que la mayoría de los integrantes del grupo desconocíamos la herramienta, se decide llevarlo a cabo.</w:t>
+        <w:t xml:space="preserve">Una vez discutidos las ventajas y los inconvenientes de dicho cambio, siendo el </w:t>
+      </w:r>
+      <w:r>
+        <w:lastRenderedPageBreak/>
+        <w:t>más importante de ellos que la mayoría de los integrantes del grupo desconocíamos la herramienta, se decide llevarlo a cabo.</w:t>
       </w:r>
     </w:p>
     <w:p>
@@ -13016,7 +13514,7 @@
           <w:numId w:val="9"/>
         </w:numPr>
       </w:pPr>
-      <w:bookmarkStart w:id="7" w:name="_Toc471568706"/>
+      <w:bookmarkStart w:id="7" w:name="_Toc471748918"/>
       <w:r>
         <w:t>Reunión 24/11/2016</w:t>
       </w:r>
@@ -13121,6 +13619,7 @@
     <w:p>
       <w:pPr>
         <w:pStyle w:val="Prrafodelista"/>
+        <w:jc w:val="both"/>
       </w:pPr>
       <w:r>
         <w:t xml:space="preserve">El encargado de la integración continua del grupo, Andrés M. Jiménez, nos vuelve a explicar el proceso de integración continua con más detalle que el día anterior a través del grupo de </w:t>
@@ -13137,11 +13636,13 @@
     <w:p>
       <w:pPr>
         <w:pStyle w:val="Prrafodelista"/>
+        <w:jc w:val="both"/>
       </w:pPr>
     </w:p>
     <w:p>
       <w:pPr>
         <w:pStyle w:val="Prrafodelista"/>
+        <w:jc w:val="both"/>
       </w:pPr>
       <w:r>
         <w:t xml:space="preserve">Una vez hecho esto, se proponen distintas actividades que se pueden realizar para seguir mejorando el proyecto, entre ellos la integración con el módulo de Recuento y una refactorización de archivos CSS, JavaScript e imágenes del proyecto, nombrando encargados para las mismas. </w:t>
@@ -13150,11 +13651,13 @@
     <w:p>
       <w:pPr>
         <w:pStyle w:val="Prrafodelista"/>
+        <w:jc w:val="both"/>
       </w:pPr>
     </w:p>
     <w:p>
       <w:pPr>
         <w:pStyle w:val="Prrafodelista"/>
+        <w:jc w:val="both"/>
       </w:pPr>
       <w:r>
         <w:t xml:space="preserve">Por último, </w:t>
@@ -13179,7 +13682,7 @@
           <w:numId w:val="9"/>
         </w:numPr>
       </w:pPr>
-      <w:bookmarkStart w:id="8" w:name="_Toc471568707"/>
+      <w:bookmarkStart w:id="8" w:name="_Toc471748919"/>
       <w:r>
         <w:t xml:space="preserve">Reunión </w:t>
       </w:r>
@@ -13260,7 +13763,6 @@
         </w:numPr>
       </w:pPr>
       <w:r>
-        <w:lastRenderedPageBreak/>
         <w:t>Andrés Doncel Ramírez</w:t>
       </w:r>
     </w:p>
@@ -13291,6 +13793,7 @@
     <w:p>
       <w:pPr>
         <w:pStyle w:val="Prrafodelista"/>
+        <w:jc w:val="both"/>
       </w:pPr>
       <w:r>
         <w:t xml:space="preserve">Esta reunión tiene como objetivo </w:t>
@@ -13305,15 +13808,19 @@
     <w:p>
       <w:pPr>
         <w:pStyle w:val="Prrafodelista"/>
+        <w:jc w:val="both"/>
       </w:pPr>
     </w:p>
     <w:p>
       <w:pPr>
         <w:pStyle w:val="Prrafodelista"/>
+        <w:jc w:val="both"/>
       </w:pPr>
       <w:r>
         <w:t>Una vez comentadas las distintas conclusiones, y habiendo tomado nota debidamente de las mismas, se nombra a Andrés Doncel como encargado de redactarlas en el documento final.</w:t>
       </w:r>
+      <w:bookmarkStart w:id="9" w:name="_GoBack"/>
+      <w:bookmarkEnd w:id="9"/>
     </w:p>
     <w:sectPr>
       <w:pgSz w:w="11906" w:h="16838"/>
@@ -15090,6 +15597,25 @@
       <w:u w:val="single"/>
     </w:rPr>
   </w:style>
+  <w:style w:type="paragraph" w:styleId="Descripcin">
+    <w:name w:val="caption"/>
+    <w:basedOn w:val="Normal"/>
+    <w:next w:val="Normal"/>
+    <w:uiPriority w:val="35"/>
+    <w:unhideWhenUsed/>
+    <w:qFormat/>
+    <w:rsid w:val="00F44FDC"/>
+    <w:pPr>
+      <w:spacing w:after="200" w:line="240" w:lineRule="auto"/>
+    </w:pPr>
+    <w:rPr>
+      <w:i/>
+      <w:iCs/>
+      <w:color w:val="44546A" w:themeColor="text2"/>
+      <w:sz w:val="18"/>
+      <w:szCs w:val="18"/>
+    </w:rPr>
+  </w:style>
 </w:styles>
 </file>
 
@@ -15382,7 +15908,7 @@
 </file>
 
 <file path=customXml/itemProps2.xml><?xml version="1.0" encoding="utf-8"?>
-<ds:datastoreItem xmlns:ds="http://schemas.openxmlformats.org/officeDocument/2006/customXml" ds:itemID="{753994FD-784C-485D-8B2B-70C67F014069}">
+<ds:datastoreItem xmlns:ds="http://schemas.openxmlformats.org/officeDocument/2006/customXml" ds:itemID="{4ADF338B-6828-4663-B7AA-F433ED833DE3}">
   <ds:schemaRefs>
     <ds:schemaRef ds:uri="http://schemas.openxmlformats.org/officeDocument/2006/bibliography"/>
   </ds:schemaRefs>

</xml_diff>

<commit_message>
fixed #10: documentacion completa y subiendo...
</commit_message>
<xml_diff>
--- a/Diario.docx
+++ b/Diario.docx
@@ -21,7 +21,7 @@
             <mc:AlternateContent>
               <mc:Choice Requires="wpg">
                 <w:drawing>
-                  <wp:anchor distT="0" distB="0" distL="114300" distR="114300" simplePos="0" relativeHeight="251662336" behindDoc="0" locked="0" layoutInCell="1" allowOverlap="1" wp14:anchorId="2CD43E39" wp14:editId="6563C89A">
+                  <wp:anchor distT="0" distB="0" distL="114300" distR="114300" simplePos="0" relativeHeight="251662336" behindDoc="0" locked="0" layoutInCell="1" allowOverlap="1" wp14:anchorId="2BB42692" wp14:editId="39388B6D">
                     <wp:simplePos x="0" y="0"/>
                     <wp:positionH relativeFrom="page">
                       <wp:align>center</wp:align>
@@ -290,7 +290,7 @@
             <mc:AlternateContent>
               <mc:Choice Requires="wps">
                 <w:drawing>
-                  <wp:anchor distT="0" distB="0" distL="114300" distR="114300" simplePos="0" relativeHeight="251660288" behindDoc="0" locked="0" layoutInCell="1" allowOverlap="1" wp14:anchorId="4013A91E" wp14:editId="4D4BB053">
+                  <wp:anchor distT="0" distB="0" distL="114300" distR="114300" simplePos="0" relativeHeight="251660288" behindDoc="0" locked="0" layoutInCell="1" allowOverlap="1" wp14:anchorId="4949AD03" wp14:editId="2A7F32D1">
                     <wp:simplePos x="0" y="0"/>
                     <wp:positionH relativeFrom="page">
                       <wp:align>center</wp:align>
@@ -537,7 +537,7 @@
             <mc:AlternateContent>
               <mc:Choice Requires="wps">
                 <w:drawing>
-                  <wp:anchor distT="0" distB="0" distL="114300" distR="114300" simplePos="0" relativeHeight="251661312" behindDoc="0" locked="0" layoutInCell="1" allowOverlap="1" wp14:anchorId="6BB8447B" wp14:editId="172804D8">
+                  <wp:anchor distT="0" distB="0" distL="114300" distR="114300" simplePos="0" relativeHeight="251661312" behindDoc="0" locked="0" layoutInCell="1" allowOverlap="1" wp14:anchorId="6CCD56E3" wp14:editId="1C8B2FF0">
                     <wp:simplePos x="0" y="0"/>
                     <wp:positionH relativeFrom="page">
                       <wp:align>center</wp:align>
@@ -816,7 +816,7 @@
             <mc:AlternateContent>
               <mc:Choice Requires="wps">
                 <w:drawing>
-                  <wp:anchor distT="0" distB="0" distL="114300" distR="114300" simplePos="0" relativeHeight="251659264" behindDoc="0" locked="0" layoutInCell="1" allowOverlap="1" wp14:anchorId="754E8425" wp14:editId="603069B0">
+                  <wp:anchor distT="0" distB="0" distL="114300" distR="114300" simplePos="0" relativeHeight="251659264" behindDoc="0" locked="0" layoutInCell="1" allowOverlap="1" wp14:anchorId="22BACC34" wp14:editId="73389B56">
                     <wp:simplePos x="0" y="0"/>
                     <wp:positionH relativeFrom="page">
                       <wp:align>center</wp:align>
@@ -1118,13 +1118,146 @@
               <w:r>
                 <w:fldChar w:fldCharType="separate"/>
               </w:r>
-              <w:hyperlink w:anchor="_Toc471748911" w:history="1">
+              <w:bookmarkStart w:id="0" w:name="_GoBack"/>
+              <w:bookmarkEnd w:id="0"/>
+              <w:r>
+                <w:rPr>
+                  <w:rStyle w:val="Hipervnculo"/>
+                  <w:noProof/>
+                </w:rPr>
+                <w:fldChar w:fldCharType="begin"/>
+              </w:r>
+              <w:r>
+                <w:rPr>
+                  <w:rStyle w:val="Hipervnculo"/>
+                  <w:noProof/>
+                </w:rPr>
+                <w:instrText xml:space="preserve"> </w:instrText>
+              </w:r>
+              <w:r>
+                <w:rPr>
+                  <w:noProof/>
+                </w:rPr>
+                <w:instrText>HYPERLINK \l "_Toc471833546"</w:instrText>
+              </w:r>
+              <w:r>
+                <w:rPr>
+                  <w:rStyle w:val="Hipervnculo"/>
+                  <w:noProof/>
+                </w:rPr>
+                <w:instrText xml:space="preserve"> </w:instrText>
+              </w:r>
+              <w:r>
+                <w:rPr>
+                  <w:rStyle w:val="Hipervnculo"/>
+                  <w:noProof/>
+                </w:rPr>
+              </w:r>
+              <w:r>
+                <w:rPr>
+                  <w:rStyle w:val="Hipervnculo"/>
+                  <w:noProof/>
+                </w:rPr>
+                <w:fldChar w:fldCharType="separate"/>
+              </w:r>
+              <w:r>
+                <w:rPr>
+                  <w:rStyle w:val="Hipervnculo"/>
+                  <w:noProof/>
+                </w:rPr>
+                <w:t>1.</w:t>
+              </w:r>
+              <w:r>
+                <w:rPr>
+                  <w:rFonts w:eastAsiaTheme="minorEastAsia"/>
+                  <w:noProof/>
+                  <w:lang w:eastAsia="es-ES"/>
+                </w:rPr>
+                <w:tab/>
+              </w:r>
+              <w:r>
+                <w:rPr>
+                  <w:rStyle w:val="Hipervnculo"/>
+                  <w:noProof/>
+                </w:rPr>
+                <w:t>Miembros del grupo</w:t>
+              </w:r>
+              <w:r>
+                <w:rPr>
+                  <w:noProof/>
+                  <w:webHidden/>
+                </w:rPr>
+                <w:tab/>
+              </w:r>
+              <w:r>
+                <w:rPr>
+                  <w:noProof/>
+                  <w:webHidden/>
+                </w:rPr>
+                <w:fldChar w:fldCharType="begin"/>
+              </w:r>
+              <w:r>
+                <w:rPr>
+                  <w:noProof/>
+                  <w:webHidden/>
+                </w:rPr>
+                <w:instrText xml:space="preserve"> PAGEREF _Toc471833546 \h </w:instrText>
+              </w:r>
+              <w:r>
+                <w:rPr>
+                  <w:noProof/>
+                  <w:webHidden/>
+                </w:rPr>
+              </w:r>
+              <w:r>
+                <w:rPr>
+                  <w:noProof/>
+                  <w:webHidden/>
+                </w:rPr>
+                <w:fldChar w:fldCharType="separate"/>
+              </w:r>
+              <w:r>
+                <w:rPr>
+                  <w:noProof/>
+                  <w:webHidden/>
+                </w:rPr>
+                <w:t>2</w:t>
+              </w:r>
+              <w:r>
+                <w:rPr>
+                  <w:noProof/>
+                  <w:webHidden/>
+                </w:rPr>
+                <w:fldChar w:fldCharType="end"/>
+              </w:r>
+              <w:r>
+                <w:rPr>
+                  <w:rStyle w:val="Hipervnculo"/>
+                  <w:noProof/>
+                </w:rPr>
+                <w:fldChar w:fldCharType="end"/>
+              </w:r>
+            </w:p>
+            <w:p>
+              <w:pPr>
+                <w:pStyle w:val="TDC1"/>
+                <w:tabs>
+                  <w:tab w:val="left" w:pos="440"/>
+                  <w:tab w:val="right" w:leader="dot" w:pos="8494"/>
+                </w:tabs>
+                <w:rPr>
+                  <w:rFonts w:eastAsiaTheme="minorEastAsia"/>
+                  <w:noProof/>
+                  <w:lang w:eastAsia="es-ES"/>
+                </w:rPr>
+              </w:pPr>
+              <w:hyperlink w:anchor="_Toc471833547" w:history="1">
                 <w:r>
                   <w:rPr>
                     <w:rStyle w:val="Hipervnculo"/>
                     <w:noProof/>
                   </w:rPr>
-                  <w:t>1.</w:t>
+                  <w:t>2.</w:t>
                 </w:r>
                 <w:r>
                   <w:rPr>
@@ -1139,7 +1272,7 @@
                     <w:rStyle w:val="Hipervnculo"/>
                     <w:noProof/>
                   </w:rPr>
-                  <w:t>Miembros del grupo</w:t>
+                  <w:t>Dedicación de los miembros del grupo</w:t>
                 </w:r>
                 <w:r>
                   <w:rPr>
@@ -1160,7 +1293,7 @@
                     <w:noProof/>
                     <w:webHidden/>
                   </w:rPr>
-                  <w:instrText xml:space="preserve"> PAGEREF _Toc471748911 \h </w:instrText>
+                  <w:instrText xml:space="preserve"> PAGEREF _Toc471833547 \h </w:instrText>
                 </w:r>
                 <w:r>
                   <w:rPr>
@@ -1204,13 +1337,13 @@
                   <w:lang w:eastAsia="es-ES"/>
                 </w:rPr>
               </w:pPr>
-              <w:hyperlink w:anchor="_Toc471748912" w:history="1">
+              <w:hyperlink w:anchor="_Toc471833548" w:history="1">
                 <w:r>
                   <w:rPr>
                     <w:rStyle w:val="Hipervnculo"/>
                     <w:noProof/>
                   </w:rPr>
-                  <w:t>2.</w:t>
+                  <w:t>3.</w:t>
                 </w:r>
                 <w:r>
                   <w:rPr>
@@ -1225,7 +1358,7 @@
                     <w:rStyle w:val="Hipervnculo"/>
                     <w:noProof/>
                   </w:rPr>
-                  <w:t>Dedicación de los miembros del grupo</w:t>
+                  <w:t>Tabla de tiempos</w:t>
                 </w:r>
                 <w:r>
                   <w:rPr>
@@ -1246,7 +1379,7 @@
                     <w:noProof/>
                     <w:webHidden/>
                   </w:rPr>
-                  <w:instrText xml:space="preserve"> PAGEREF _Toc471748912 \h </w:instrText>
+                  <w:instrText xml:space="preserve"> PAGEREF _Toc471833548 \h </w:instrText>
                 </w:r>
                 <w:r>
                   <w:rPr>
@@ -1290,93 +1423,7 @@
                   <w:lang w:eastAsia="es-ES"/>
                 </w:rPr>
               </w:pPr>
-              <w:hyperlink w:anchor="_Toc471748913" w:history="1">
-                <w:r>
-                  <w:rPr>
-                    <w:rStyle w:val="Hipervnculo"/>
-                    <w:noProof/>
-                  </w:rPr>
-                  <w:t>3.</w:t>
-                </w:r>
-                <w:r>
-                  <w:rPr>
-                    <w:rFonts w:eastAsiaTheme="minorEastAsia"/>
-                    <w:noProof/>
-                    <w:lang w:eastAsia="es-ES"/>
-                  </w:rPr>
-                  <w:tab/>
-                </w:r>
-                <w:r>
-                  <w:rPr>
-                    <w:rStyle w:val="Hipervnculo"/>
-                    <w:noProof/>
-                  </w:rPr>
-                  <w:t>Tabla de tiempos</w:t>
-                </w:r>
-                <w:r>
-                  <w:rPr>
-                    <w:noProof/>
-                    <w:webHidden/>
-                  </w:rPr>
-                  <w:tab/>
-                </w:r>
-                <w:r>
-                  <w:rPr>
-                    <w:noProof/>
-                    <w:webHidden/>
-                  </w:rPr>
-                  <w:fldChar w:fldCharType="begin"/>
-                </w:r>
-                <w:r>
-                  <w:rPr>
-                    <w:noProof/>
-                    <w:webHidden/>
-                  </w:rPr>
-                  <w:instrText xml:space="preserve"> PAGEREF _Toc471748913 \h </w:instrText>
-                </w:r>
-                <w:r>
-                  <w:rPr>
-                    <w:noProof/>
-                    <w:webHidden/>
-                  </w:rPr>
-                </w:r>
-                <w:r>
-                  <w:rPr>
-                    <w:noProof/>
-                    <w:webHidden/>
-                  </w:rPr>
-                  <w:fldChar w:fldCharType="separate"/>
-                </w:r>
-                <w:r>
-                  <w:rPr>
-                    <w:noProof/>
-                    <w:webHidden/>
-                  </w:rPr>
-                  <w:t>2</w:t>
-                </w:r>
-                <w:r>
-                  <w:rPr>
-                    <w:noProof/>
-                    <w:webHidden/>
-                  </w:rPr>
-                  <w:fldChar w:fldCharType="end"/>
-                </w:r>
-              </w:hyperlink>
-            </w:p>
-            <w:p>
-              <w:pPr>
-                <w:pStyle w:val="TDC1"/>
-                <w:tabs>
-                  <w:tab w:val="left" w:pos="440"/>
-                  <w:tab w:val="right" w:leader="dot" w:pos="8494"/>
-                </w:tabs>
-                <w:rPr>
-                  <w:rFonts w:eastAsiaTheme="minorEastAsia"/>
-                  <w:noProof/>
-                  <w:lang w:eastAsia="es-ES"/>
-                </w:rPr>
-              </w:pPr>
-              <w:hyperlink w:anchor="_Toc471748914" w:history="1">
+              <w:hyperlink w:anchor="_Toc471833549" w:history="1">
                 <w:r>
                   <w:rPr>
                     <w:rStyle w:val="Hipervnculo"/>
@@ -1418,7 +1465,7 @@
                     <w:noProof/>
                     <w:webHidden/>
                   </w:rPr>
-                  <w:instrText xml:space="preserve"> PAGEREF _Toc471748914 \h </w:instrText>
+                  <w:instrText xml:space="preserve"> PAGEREF _Toc471833549 \h </w:instrText>
                 </w:r>
                 <w:r>
                   <w:rPr>
@@ -1462,7 +1509,7 @@
                   <w:lang w:eastAsia="es-ES"/>
                 </w:rPr>
               </w:pPr>
-              <w:hyperlink w:anchor="_Toc471748915" w:history="1">
+              <w:hyperlink w:anchor="_Toc471833550" w:history="1">
                 <w:r>
                   <w:rPr>
                     <w:rStyle w:val="Hipervnculo"/>
@@ -1483,21 +1530,7 @@
                     <w:rStyle w:val="Hipervnculo"/>
                     <w:noProof/>
                   </w:rPr>
-                  <w:t>Reuni</w:t>
-                </w:r>
-                <w:r>
-                  <w:rPr>
-                    <w:rStyle w:val="Hipervnculo"/>
-                    <w:noProof/>
-                  </w:rPr>
-                  <w:t>ó</w:t>
-                </w:r>
-                <w:r>
-                  <w:rPr>
-                    <w:rStyle w:val="Hipervnculo"/>
-                    <w:noProof/>
-                  </w:rPr>
-                  <w:t>n 07/10/2016</w:t>
+                  <w:t>Reunión 07/10/2016</w:t>
                 </w:r>
                 <w:r>
                   <w:rPr>
@@ -1518,7 +1551,7 @@
                     <w:noProof/>
                     <w:webHidden/>
                   </w:rPr>
-                  <w:instrText xml:space="preserve"> PAGEREF _Toc471748915 \h </w:instrText>
+                  <w:instrText xml:space="preserve"> PAGEREF _Toc471833550 \h </w:instrText>
                 </w:r>
                 <w:r>
                   <w:rPr>
@@ -1562,7 +1595,7 @@
                   <w:lang w:eastAsia="es-ES"/>
                 </w:rPr>
               </w:pPr>
-              <w:hyperlink w:anchor="_Toc471748916" w:history="1">
+              <w:hyperlink w:anchor="_Toc471833551" w:history="1">
                 <w:r>
                   <w:rPr>
                     <w:rStyle w:val="Hipervnculo"/>
@@ -1604,7 +1637,7 @@
                     <w:noProof/>
                     <w:webHidden/>
                   </w:rPr>
-                  <w:instrText xml:space="preserve"> PAGEREF _Toc471748916 \h </w:instrText>
+                  <w:instrText xml:space="preserve"> PAGEREF _Toc471833551 \h </w:instrText>
                 </w:r>
                 <w:r>
                   <w:rPr>
@@ -1648,7 +1681,7 @@
                   <w:lang w:eastAsia="es-ES"/>
                 </w:rPr>
               </w:pPr>
-              <w:hyperlink w:anchor="_Toc471748917" w:history="1">
+              <w:hyperlink w:anchor="_Toc471833552" w:history="1">
                 <w:r>
                   <w:rPr>
                     <w:rStyle w:val="Hipervnculo"/>
@@ -1690,7 +1723,7 @@
                     <w:noProof/>
                     <w:webHidden/>
                   </w:rPr>
-                  <w:instrText xml:space="preserve"> PAGEREF _Toc471748917 \h </w:instrText>
+                  <w:instrText xml:space="preserve"> PAGEREF _Toc471833552 \h </w:instrText>
                 </w:r>
                 <w:r>
                   <w:rPr>
@@ -1734,7 +1767,7 @@
                   <w:lang w:eastAsia="es-ES"/>
                 </w:rPr>
               </w:pPr>
-              <w:hyperlink w:anchor="_Toc471748918" w:history="1">
+              <w:hyperlink w:anchor="_Toc471833553" w:history="1">
                 <w:r>
                   <w:rPr>
                     <w:rStyle w:val="Hipervnculo"/>
@@ -1776,7 +1809,7 @@
                     <w:noProof/>
                     <w:webHidden/>
                   </w:rPr>
-                  <w:instrText xml:space="preserve"> PAGEREF _Toc471748918 \h </w:instrText>
+                  <w:instrText xml:space="preserve"> PAGEREF _Toc471833553 \h </w:instrText>
                 </w:r>
                 <w:r>
                   <w:rPr>
@@ -1820,7 +1853,7 @@
                   <w:lang w:eastAsia="es-ES"/>
                 </w:rPr>
               </w:pPr>
-              <w:hyperlink w:anchor="_Toc471748919" w:history="1">
+              <w:hyperlink w:anchor="_Toc471833554" w:history="1">
                 <w:r>
                   <w:rPr>
                     <w:rStyle w:val="Hipervnculo"/>
@@ -1862,7 +1895,7 @@
                     <w:noProof/>
                     <w:webHidden/>
                   </w:rPr>
-                  <w:instrText xml:space="preserve"> PAGEREF _Toc471748919 \h </w:instrText>
+                  <w:instrText xml:space="preserve"> PAGEREF _Toc471833554 \h </w:instrText>
                 </w:r>
                 <w:r>
                   <w:rPr>
@@ -1920,11 +1953,11 @@
           <w:numId w:val="9"/>
         </w:numPr>
       </w:pPr>
-      <w:bookmarkStart w:id="0" w:name="_Toc471748911"/>
+      <w:bookmarkStart w:id="1" w:name="_Toc471833546"/>
       <w:r>
         <w:t>Miembros del grupo</w:t>
       </w:r>
-      <w:bookmarkEnd w:id="0"/>
+      <w:bookmarkEnd w:id="1"/>
     </w:p>
     <w:p/>
     <w:p>
@@ -1938,7 +1971,7 @@
           <w:lang w:eastAsia="es-ES"/>
         </w:rPr>
         <w:drawing>
-          <wp:inline distT="0" distB="0" distL="0" distR="0" wp14:anchorId="3C5374A8" wp14:editId="68AF2433">
+          <wp:inline distT="0" distB="0" distL="0" distR="0" wp14:anchorId="5DAC3823" wp14:editId="32F28755">
             <wp:extent cx="1440000" cy="1440000"/>
             <wp:effectExtent l="0" t="0" r="8255" b="8255"/>
             <wp:docPr id="7" name="Imagen 7" descr="C:\Users\Andrés\Documents\Curso 2016-2017\1 Cuatrimestre\EGC\Trabajo 1617\anddonram.jpg"/>
@@ -1995,7 +2028,7 @@
           <w:lang w:eastAsia="es-ES"/>
         </w:rPr>
         <w:drawing>
-          <wp:inline distT="0" distB="0" distL="0" distR="0" wp14:anchorId="220CAA32" wp14:editId="5AEA08B1">
+          <wp:inline distT="0" distB="0" distL="0" distR="0" wp14:anchorId="1D3EA1F2" wp14:editId="06D78122">
             <wp:extent cx="1450972" cy="1440000"/>
             <wp:effectExtent l="0" t="0" r="0" b="8255"/>
             <wp:docPr id="10" name="Imagen 10" descr="C:\Users\Andrés\Documents\Curso 2016-2017\1 Cuatrimestre\EGC\Trabajo 1617\josgavrui1.jpg"/>
@@ -2052,7 +2085,7 @@
           <w:lang w:eastAsia="es-ES"/>
         </w:rPr>
         <w:drawing>
-          <wp:inline distT="0" distB="0" distL="0" distR="0" wp14:anchorId="5F5C67E8" wp14:editId="770B27EA">
+          <wp:inline distT="0" distB="0" distL="0" distR="0" wp14:anchorId="14819C04" wp14:editId="4B4B14CD">
             <wp:extent cx="1440000" cy="1440000"/>
             <wp:effectExtent l="0" t="0" r="8255" b="8255"/>
             <wp:docPr id="8" name="Imagen 8" descr="C:\Users\Andrés\Documents\Curso 2016-2017\1 Cuatrimestre\EGC\Trabajo 1617\andjimrio.jpg"/>
@@ -2155,7 +2188,7 @@
           <w:lang w:eastAsia="es-ES"/>
         </w:rPr>
         <w:drawing>
-          <wp:inline distT="0" distB="0" distL="0" distR="0" wp14:anchorId="020726C9" wp14:editId="67679A59">
+          <wp:inline distT="0" distB="0" distL="0" distR="0" wp14:anchorId="1A69E407" wp14:editId="6B5D9511">
             <wp:extent cx="1440000" cy="1440000"/>
             <wp:effectExtent l="0" t="0" r="8255" b="8255"/>
             <wp:docPr id="9" name="Imagen 9" descr="C:\Users\Andrés\Documents\Curso 2016-2017\1 Cuatrimestre\EGC\Trabajo 1617\evamenmon.jpg"/>
@@ -2212,7 +2245,7 @@
           <w:lang w:eastAsia="es-ES"/>
         </w:rPr>
         <w:drawing>
-          <wp:inline distT="0" distB="0" distL="0" distR="0" wp14:anchorId="0C99446B" wp14:editId="6EE27F8E">
+          <wp:inline distT="0" distB="0" distL="0" distR="0" wp14:anchorId="002C93AF" wp14:editId="492A4045">
             <wp:extent cx="1440000" cy="1440000"/>
             <wp:effectExtent l="0" t="0" r="8255" b="8255"/>
             <wp:docPr id="6" name="Imagen 6" descr="C:\Users\Andrés\Documents\Curso 2016-2017\1 Cuatrimestre\EGC\Trabajo 1617\josramgon3.jpg"/>
@@ -2294,8 +2327,6 @@
       </w:r>
       <w:r>
         <w:tab/>
-      </w:r>
-      <w:r>
         <w:t>José Renato Ramos</w:t>
       </w:r>
     </w:p>
@@ -2308,11 +2339,11 @@
           <w:numId w:val="9"/>
         </w:numPr>
       </w:pPr>
-      <w:bookmarkStart w:id="1" w:name="_Toc471748912"/>
+      <w:bookmarkStart w:id="2" w:name="_Toc471833547"/>
       <w:r>
         <w:t>Dedicación de los miembros del grupo</w:t>
       </w:r>
-      <w:bookmarkEnd w:id="1"/>
+      <w:bookmarkEnd w:id="2"/>
     </w:p>
     <w:p/>
     <w:tbl>
@@ -2506,11 +2537,11 @@
           <w:numId w:val="9"/>
         </w:numPr>
       </w:pPr>
-      <w:bookmarkStart w:id="2" w:name="_Toc471748913"/>
+      <w:bookmarkStart w:id="3" w:name="_Toc471833548"/>
       <w:r>
         <w:t>Tabla de tiempos</w:t>
       </w:r>
-      <w:bookmarkEnd w:id="2"/>
+      <w:bookmarkEnd w:id="3"/>
     </w:p>
     <w:p/>
     <w:tbl>
@@ -12978,6 +13009,89 @@
           </w:p>
         </w:tc>
       </w:tr>
+      <w:tr>
+        <w:trPr>
+          <w:cnfStyle w:val="000000100000" w:firstRow="0" w:lastRow="0" w:firstColumn="0" w:lastColumn="0" w:oddVBand="0" w:evenVBand="0" w:oddHBand="1" w:evenHBand="0" w:firstRowFirstColumn="0" w:firstRowLastColumn="0" w:lastRowFirstColumn="0" w:lastRowLastColumn="0"/>
+        </w:trPr>
+        <w:tc>
+          <w:tcPr>
+            <w:cnfStyle w:val="001000000000" w:firstRow="0" w:lastRow="0" w:firstColumn="1" w:lastColumn="0" w:oddVBand="0" w:evenVBand="0" w:oddHBand="0" w:evenHBand="0" w:firstRowFirstColumn="0" w:firstRowLastColumn="0" w:lastRowFirstColumn="0" w:lastRowLastColumn="0"/>
+            <w:tcW w:w="1418" w:type="dxa"/>
+          </w:tcPr>
+          <w:p>
+            <w:r>
+              <w:t>10/01/2017</w:t>
+            </w:r>
+          </w:p>
+        </w:tc>
+        <w:tc>
+          <w:tcPr>
+            <w:tcW w:w="992" w:type="dxa"/>
+          </w:tcPr>
+          <w:p>
+            <w:pPr>
+              <w:cnfStyle w:val="000000100000" w:firstRow="0" w:lastRow="0" w:firstColumn="0" w:lastColumn="0" w:oddVBand="0" w:evenVBand="0" w:oddHBand="1" w:evenHBand="0" w:firstRowFirstColumn="0" w:firstRowLastColumn="0" w:lastRowFirstColumn="0" w:lastRowLastColumn="0"/>
+            </w:pPr>
+            <w:r>
+              <w:t>60</w:t>
+            </w:r>
+          </w:p>
+        </w:tc>
+        <w:tc>
+          <w:tcPr>
+            <w:tcW w:w="1276" w:type="dxa"/>
+          </w:tcPr>
+          <w:p>
+            <w:pPr>
+              <w:cnfStyle w:val="000000100000" w:firstRow="0" w:lastRow="0" w:firstColumn="0" w:lastColumn="0" w:oddVBand="0" w:evenVBand="0" w:oddHBand="1" w:evenHBand="0" w:firstRowFirstColumn="0" w:firstRowLastColumn="0" w:lastRowFirstColumn="0" w:lastRowLastColumn="0"/>
+            </w:pPr>
+            <w:r>
+              <w:t>Todos</w:t>
+            </w:r>
+          </w:p>
+        </w:tc>
+        <w:tc>
+          <w:tcPr>
+            <w:tcW w:w="1701" w:type="dxa"/>
+          </w:tcPr>
+          <w:p>
+            <w:pPr>
+              <w:cnfStyle w:val="000000100000" w:firstRow="0" w:lastRow="0" w:firstColumn="0" w:lastColumn="0" w:oddVBand="0" w:evenVBand="0" w:oddHBand="1" w:evenHBand="0" w:firstRowFirstColumn="0" w:firstRowLastColumn="0" w:lastRowFirstColumn="0" w:lastRowLastColumn="0"/>
+            </w:pPr>
+            <w:r>
+              <w:t>Documentación</w:t>
+            </w:r>
+          </w:p>
+        </w:tc>
+        <w:tc>
+          <w:tcPr>
+            <w:tcW w:w="3117" w:type="dxa"/>
+          </w:tcPr>
+          <w:p>
+            <w:pPr>
+              <w:cnfStyle w:val="000000100000" w:firstRow="0" w:lastRow="0" w:firstColumn="0" w:lastColumn="0" w:oddVBand="0" w:evenVBand="0" w:oddHBand="1" w:evenHBand="0" w:firstRowFirstColumn="0" w:firstRowLastColumn="0" w:lastRowFirstColumn="0" w:lastRowLastColumn="0"/>
+              <w:rPr>
+                <w:rFonts w:ascii="Calibri" w:hAnsi="Calibri" w:cs="Calibri"/>
+                <w:color w:val="000000"/>
+              </w:rPr>
+            </w:pPr>
+            <w:r>
+              <w:rPr>
+                <w:rFonts w:ascii="Calibri" w:hAnsi="Calibri" w:cs="Calibri"/>
+                <w:color w:val="000000"/>
+              </w:rPr>
+              <w:t>Conclusiones finales</w:t>
+            </w:r>
+            <w:r>
+              <w:rPr>
+                <w:rFonts w:ascii="Calibri" w:hAnsi="Calibri" w:cs="Calibri"/>
+                <w:color w:val="000000"/>
+              </w:rPr>
+              <w:t xml:space="preserve"> y cierre documentación</w:t>
+            </w:r>
+          </w:p>
+        </w:tc>
+      </w:tr>
     </w:tbl>
     <w:p/>
     <w:p/>
@@ -12989,11 +13103,11 @@
           <w:numId w:val="9"/>
         </w:numPr>
       </w:pPr>
-      <w:bookmarkStart w:id="3" w:name="_Toc471748914"/>
+      <w:bookmarkStart w:id="4" w:name="_Toc471833549"/>
       <w:r>
         <w:t>Actas de reunión</w:t>
       </w:r>
-      <w:bookmarkEnd w:id="3"/>
+      <w:bookmarkEnd w:id="4"/>
       <w:r>
         <w:tab/>
       </w:r>
@@ -13006,11 +13120,11 @@
           <w:numId w:val="9"/>
         </w:numPr>
       </w:pPr>
-      <w:bookmarkStart w:id="4" w:name="_Toc471748915"/>
+      <w:bookmarkStart w:id="5" w:name="_Toc471833550"/>
       <w:r>
         <w:t>Reunión 07/10/2016</w:t>
       </w:r>
-      <w:bookmarkEnd w:id="4"/>
+      <w:bookmarkEnd w:id="5"/>
     </w:p>
     <w:p>
       <w:pPr>
@@ -13105,6 +13219,7 @@
         </w:numPr>
       </w:pPr>
       <w:r>
+        <w:lastRenderedPageBreak/>
         <w:t>Conclusiones:</w:t>
       </w:r>
     </w:p>
@@ -13114,7 +13229,6 @@
         <w:jc w:val="both"/>
       </w:pPr>
       <w:r>
-        <w:lastRenderedPageBreak/>
         <w:t xml:space="preserve">Tras conversaciones informales realizadas en días previos, se lleva a cabo una reunión para formalizar el </w:t>
       </w:r>
       <w:r>
@@ -13160,11 +13274,11 @@
           <w:numId w:val="9"/>
         </w:numPr>
       </w:pPr>
-      <w:bookmarkStart w:id="5" w:name="_Toc471748916"/>
+      <w:bookmarkStart w:id="6" w:name="_Toc471833551"/>
       <w:r>
         <w:t>Reunión 06/11/2016</w:t>
       </w:r>
-      <w:bookmarkEnd w:id="5"/>
+      <w:bookmarkEnd w:id="6"/>
     </w:p>
     <w:p>
       <w:pPr>
@@ -13333,11 +13447,11 @@
           <w:numId w:val="9"/>
         </w:numPr>
       </w:pPr>
-      <w:bookmarkStart w:id="6" w:name="_Toc471748917"/>
+      <w:bookmarkStart w:id="7" w:name="_Toc471833552"/>
       <w:r>
         <w:t>Reunión 15/11/2016</w:t>
       </w:r>
-      <w:bookmarkEnd w:id="6"/>
+      <w:bookmarkEnd w:id="7"/>
     </w:p>
     <w:p>
       <w:pPr>
@@ -13483,6 +13597,7 @@
         <w:jc w:val="both"/>
       </w:pPr>
       <w:r>
+        <w:lastRenderedPageBreak/>
         <w:t xml:space="preserve">También se propone como incremento del proyecto realizar un cambio de Spring a </w:t>
       </w:r>
       <w:proofErr w:type="spellStart"/>
@@ -13494,11 +13609,7 @@
         <w:t xml:space="preserve">. </w:t>
       </w:r>
       <w:r>
-        <w:t xml:space="preserve">Una vez discutidos las ventajas y los inconvenientes de dicho cambio, siendo el </w:t>
-      </w:r>
-      <w:r>
-        <w:lastRenderedPageBreak/>
-        <w:t>más importante de ellos que la mayoría de los integrantes del grupo desconocíamos la herramienta, se decide llevarlo a cabo.</w:t>
+        <w:t>Una vez discutidos las ventajas y los inconvenientes de dicho cambio, siendo el más importante de ellos que la mayoría de los integrantes del grupo desconocíamos la herramienta, se decide llevarlo a cabo.</w:t>
       </w:r>
     </w:p>
     <w:p>
@@ -13514,11 +13625,11 @@
           <w:numId w:val="9"/>
         </w:numPr>
       </w:pPr>
-      <w:bookmarkStart w:id="7" w:name="_Toc471748918"/>
+      <w:bookmarkStart w:id="8" w:name="_Toc471833553"/>
       <w:r>
         <w:t>Reunión 24/11/2016</w:t>
       </w:r>
-      <w:bookmarkEnd w:id="7"/>
+      <w:bookmarkEnd w:id="8"/>
     </w:p>
     <w:p>
       <w:pPr>
@@ -13682,7 +13793,7 @@
           <w:numId w:val="9"/>
         </w:numPr>
       </w:pPr>
-      <w:bookmarkStart w:id="8" w:name="_Toc471748919"/>
+      <w:bookmarkStart w:id="9" w:name="_Toc471833554"/>
       <w:r>
         <w:t xml:space="preserve">Reunión </w:t>
       </w:r>
@@ -13692,7 +13803,7 @@
       <w:r>
         <w:t>/01/2017</w:t>
       </w:r>
-      <w:bookmarkEnd w:id="8"/>
+      <w:bookmarkEnd w:id="9"/>
     </w:p>
     <w:p>
       <w:pPr>
@@ -13819,8 +13930,6 @@
       <w:r>
         <w:t>Una vez comentadas las distintas conclusiones, y habiendo tomado nota debidamente de las mismas, se nombra a Andrés Doncel como encargado de redactarlas en el documento final.</w:t>
       </w:r>
-      <w:bookmarkStart w:id="9" w:name="_GoBack"/>
-      <w:bookmarkEnd w:id="9"/>
     </w:p>
     <w:sectPr>
       <w:pgSz w:w="11906" w:h="16838"/>
@@ -15908,7 +16017,7 @@
 </file>
 
 <file path=customXml/itemProps2.xml><?xml version="1.0" encoding="utf-8"?>
-<ds:datastoreItem xmlns:ds="http://schemas.openxmlformats.org/officeDocument/2006/customXml" ds:itemID="{4ADF338B-6828-4663-B7AA-F433ED833DE3}">
+<ds:datastoreItem xmlns:ds="http://schemas.openxmlformats.org/officeDocument/2006/customXml" ds:itemID="{5ACEB392-95DB-4CD6-8538-87A07A5284F1}">
   <ds:schemaRefs>
     <ds:schemaRef ds:uri="http://schemas.openxmlformats.org/officeDocument/2006/bibliography"/>
   </ds:schemaRefs>

</xml_diff>